<commit_message>
fix: informe de desinfeccion
</commit_message>
<xml_diff>
--- a/backend/src/Templates/Informe_Desinfección.docx
+++ b/backend/src/Templates/Informe_Desinfección.docx
@@ -1,6 +1,6 @@
 
 <file path=word/document.xml><?xml version="1.0" encoding="utf-8"?>
-<w:document xmlns:o="urn:schemas-microsoft-com:office:office" xmlns:r="http://schemas.openxmlformats.org/officeDocument/2006/relationships" xmlns:v="urn:schemas-microsoft-com:vml" xmlns:w="http://schemas.openxmlformats.org/wordprocessingml/2006/main" xmlns:w10="urn:schemas-microsoft-com:office:word" xmlns:wp="http://schemas.openxmlformats.org/drawingml/2006/wordprocessingDrawing" xmlns:wps="http://schemas.microsoft.com/office/word/2010/wordprocessingShape" xmlns:wpg="http://schemas.microsoft.com/office/word/2010/wordprocessingGroup" xmlns:mc="http://schemas.openxmlformats.org/markup-compatibility/2006" xmlns:wp14="http://schemas.microsoft.com/office/word/2010/wordprocessingDrawing" xmlns:w14="http://schemas.microsoft.com/office/word/2010/wordml" xmlns:w15="http://schemas.microsoft.com/office/word/2012/wordml" mc:Ignorable="w14 wp14 w15">
+<w:document xmlns:o="urn:schemas-microsoft-com:office:office" xmlns:r="http://schemas.openxmlformats.org/officeDocument/2006/relationships" xmlns:v="urn:schemas-microsoft-com:vml" xmlns:w="http://schemas.openxmlformats.org/wordprocessingml/2006/main" xmlns:w10="urn:schemas-microsoft-com:office:word" xmlns:wp="http://schemas.openxmlformats.org/drawingml/2006/wordprocessingDrawing" xmlns:pic="http://schemas.openxmlformats.org/drawingml/2006/picture" xmlns:wps="http://schemas.microsoft.com/office/word/2010/wordprocessingShape" xmlns:wpg="http://schemas.microsoft.com/office/word/2010/wordprocessingGroup" xmlns:mc="http://schemas.openxmlformats.org/markup-compatibility/2006" xmlns:wp14="http://schemas.microsoft.com/office/word/2010/wordprocessingDrawing" xmlns:w14="http://schemas.microsoft.com/office/word/2010/wordml" xmlns:w15="http://schemas.microsoft.com/office/word/2012/wordml" mc:Ignorable="w14 wp14 w15">
   <w:body>
     <w:p>
       <w:pPr>
@@ -69,47 +69,7 @@
           <w:sz w:val="28"/>
           <w:szCs w:val="28"/>
         </w:rPr>
-        <w:t xml:space="preserve">Arequipa, </w:t>
-      </w:r>
-      <w:r>
-        <w:rPr>
-          <w:rFonts w:ascii="GeoSlab703 MdCn BT" w:hAnsi="GeoSlab703 MdCn BT"/>
-          <w:sz w:val="28"/>
-          <w:szCs w:val="28"/>
-        </w:rPr>
-        <w:t>{project_day}</w:t>
-      </w:r>
-      <w:r>
-        <w:rPr>
-          <w:rFonts w:ascii="GeoSlab703 MdCn BT" w:hAnsi="GeoSlab703 MdCn BT"/>
-          <w:sz w:val="28"/>
-          <w:szCs w:val="28"/>
-        </w:rPr>
-        <w:t xml:space="preserve"> de </w:t>
-      </w:r>
-      <w:r>
-        <w:rPr>
-          <w:rFonts w:ascii="GeoSlab703 MdCn BT" w:hAnsi="GeoSlab703 MdCn BT"/>
-          <w:sz w:val="28"/>
-          <w:szCs w:val="28"/>
-        </w:rPr>
-        <w:t>{project_month}</w:t>
-      </w:r>
-      <w:r>
-        <w:rPr>
-          <w:rFonts w:ascii="GeoSlab703 MdCn BT" w:hAnsi="GeoSlab703 MdCn BT"/>
-          <w:sz w:val="28"/>
-          <w:szCs w:val="28"/>
-        </w:rPr>
-        <w:t xml:space="preserve"> del </w:t>
-      </w:r>
-      <w:r>
-        <w:rPr>
-          <w:rFonts w:ascii="GeoSlab703 MdCn BT" w:hAnsi="GeoSlab703 MdCn BT"/>
-          <w:sz w:val="28"/>
-          <w:szCs w:val="28"/>
-        </w:rPr>
-        <w:t>{project_year}</w:t>
+        <w:t>Arequipa, {project_day} de {project_month} del {project_year}</w:t>
       </w:r>
     </w:p>
     <w:p>
@@ -352,23 +312,7 @@
           <w:sz w:val="27"/>
           <w:szCs w:val="27"/>
         </w:rPr>
-        <w:t xml:space="preserve">desarrollada en los diferentes ambientes de </w:t>
-      </w:r>
-      <w:r>
-        <w:rPr>
-          <w:rFonts w:ascii="GeoSlab703 MdCn BT" w:hAnsi="GeoSlab703 MdCn BT"/>
-          <w:sz w:val="27"/>
-          <w:szCs w:val="27"/>
-        </w:rPr>
-        <w:t>{project_ambients}</w:t>
-      </w:r>
-      <w:r>
-        <w:rPr>
-          <w:rFonts w:ascii="GeoSlab703 MdCn BT" w:hAnsi="GeoSlab703 MdCn BT"/>
-          <w:sz w:val="27"/>
-          <w:szCs w:val="27"/>
-        </w:rPr>
-        <w:t>, esta se realizó el día de:</w:t>
+        <w:t>desarrollada en los diferentes ambientes de XXXXXX, esta se realizó el día de:</w:t>
       </w:r>
     </w:p>
     <w:p>
@@ -909,7 +853,7 @@
       <w:tblGrid>
         <w:gridCol w:w="1268"/>
         <w:gridCol w:w="1027"/>
-        <w:gridCol w:w="1536"/>
+        <w:gridCol w:w="1535"/>
         <w:gridCol w:w="1975"/>
         <w:gridCol w:w="1985"/>
         <w:gridCol w:w="1837"/>
@@ -984,7 +928,7 @@
         </w:tc>
         <w:tc>
           <w:tcPr>
-            <w:tcW w:w="1536" w:type="dxa"/>
+            <w:tcW w:w="1535" w:type="dxa"/>
             <w:tcBorders>
               <w:top w:val="single" w:sz="4" w:space="0" w:color="000000"/>
               <w:start w:val="single" w:sz="4" w:space="0" w:color="000000"/>
@@ -1141,80 +1085,70 @@
             <w:r>
               <w:rPr>
                 <w:rFonts w:ascii="GeoSlab703 MdCn BT" w:hAnsi="GeoSlab703 MdCn BT"/>
-                <w:kern w:val="0"/>
-                <w:lang w:bidi="ar-SA"/>
-              </w:rPr>
-            </w:r>
-          </w:p>
-          <w:p>
-            <w:pPr>
-              <w:pStyle w:val="Normal"/>
-              <w:widowControl/>
-              <w:spacing w:before="0" w:after="0"/>
-              <w:jc w:val="center"/>
-              <w:rPr>
-                <w:rFonts w:ascii="GeoSlab703 MdCn BT" w:hAnsi="GeoSlab703 MdCn BT"/>
-              </w:rPr>
-            </w:pPr>
-            <w:r>
-              <w:rPr>
-                <w:rFonts w:ascii="GeoSlab703 MdCn BT" w:hAnsi="GeoSlab703 MdCn BT"/>
-                <w:kern w:val="0"/>
-                <w:lang w:bidi="ar-SA"/>
-              </w:rPr>
-            </w:r>
-          </w:p>
-          <w:p>
-            <w:pPr>
-              <w:pStyle w:val="Normal"/>
-              <w:widowControl/>
-              <w:spacing w:before="0" w:after="0"/>
-              <w:jc w:val="center"/>
-              <w:rPr>
-                <w:rFonts w:ascii="GeoSlab703 MdCn BT" w:hAnsi="GeoSlab703 MdCn BT"/>
-              </w:rPr>
-            </w:pPr>
-            <w:r>
-              <w:rPr>
-                <w:rFonts w:ascii="GeoSlab703 MdCn BT" w:hAnsi="GeoSlab703 MdCn BT"/>
-                <w:kern w:val="0"/>
-                <w:lang w:bidi="ar-SA"/>
-              </w:rPr>
-            </w:r>
-          </w:p>
-          <w:p>
-            <w:pPr>
-              <w:pStyle w:val="Normal"/>
-              <w:widowControl/>
-              <w:spacing w:before="0" w:after="0"/>
-              <w:jc w:val="center"/>
-              <w:rPr>
-                <w:rFonts w:ascii="GeoSlab703 MdCn BT" w:hAnsi="GeoSlab703 MdCn BT"/>
-              </w:rPr>
-            </w:pPr>
-            <w:r>
-              <w:rPr>
-                <w:rFonts w:ascii="GeoSlab703 MdCn BT" w:hAnsi="GeoSlab703 MdCn BT"/>
-                <w:kern w:val="0"/>
-                <w:lang w:bidi="ar-SA"/>
-              </w:rPr>
-            </w:r>
-          </w:p>
-          <w:p>
-            <w:pPr>
-              <w:pStyle w:val="Normal"/>
-              <w:widowControl/>
-              <w:spacing w:before="0" w:after="0"/>
-              <w:jc w:val="center"/>
-              <w:rPr>
-                <w:rFonts w:ascii="GeoSlab703 MdCn BT" w:hAnsi="GeoSlab703 MdCn BT"/>
-              </w:rPr>
-            </w:pPr>
-            <w:r>
-              <w:rPr>
-                <w:rFonts w:ascii="GeoSlab703 MdCn BT" w:hAnsi="GeoSlab703 MdCn BT"/>
-                <w:kern w:val="0"/>
-                <w:lang w:bidi="ar-SA"/>
+              </w:rPr>
+            </w:r>
+          </w:p>
+          <w:p>
+            <w:pPr>
+              <w:pStyle w:val="Normal"/>
+              <w:widowControl/>
+              <w:spacing w:before="0" w:after="0"/>
+              <w:jc w:val="center"/>
+              <w:rPr>
+                <w:rFonts w:ascii="GeoSlab703 MdCn BT" w:hAnsi="GeoSlab703 MdCn BT"/>
+              </w:rPr>
+            </w:pPr>
+            <w:r>
+              <w:rPr>
+                <w:rFonts w:ascii="GeoSlab703 MdCn BT" w:hAnsi="GeoSlab703 MdCn BT"/>
+              </w:rPr>
+            </w:r>
+          </w:p>
+          <w:p>
+            <w:pPr>
+              <w:pStyle w:val="Normal"/>
+              <w:widowControl/>
+              <w:spacing w:before="0" w:after="0"/>
+              <w:jc w:val="center"/>
+              <w:rPr>
+                <w:rFonts w:ascii="GeoSlab703 MdCn BT" w:hAnsi="GeoSlab703 MdCn BT"/>
+              </w:rPr>
+            </w:pPr>
+            <w:r>
+              <w:rPr>
+                <w:rFonts w:ascii="GeoSlab703 MdCn BT" w:hAnsi="GeoSlab703 MdCn BT"/>
+              </w:rPr>
+            </w:r>
+          </w:p>
+          <w:p>
+            <w:pPr>
+              <w:pStyle w:val="Normal"/>
+              <w:widowControl/>
+              <w:spacing w:before="0" w:after="0"/>
+              <w:jc w:val="center"/>
+              <w:rPr>
+                <w:rFonts w:ascii="GeoSlab703 MdCn BT" w:hAnsi="GeoSlab703 MdCn BT"/>
+              </w:rPr>
+            </w:pPr>
+            <w:r>
+              <w:rPr>
+                <w:rFonts w:ascii="GeoSlab703 MdCn BT" w:hAnsi="GeoSlab703 MdCn BT"/>
+              </w:rPr>
+            </w:r>
+          </w:p>
+          <w:p>
+            <w:pPr>
+              <w:pStyle w:val="Normal"/>
+              <w:widowControl/>
+              <w:spacing w:before="0" w:after="0"/>
+              <w:jc w:val="center"/>
+              <w:rPr>
+                <w:rFonts w:ascii="GeoSlab703 MdCn BT" w:hAnsi="GeoSlab703 MdCn BT"/>
+              </w:rPr>
+            </w:pPr>
+            <w:r>
+              <w:rPr>
+                <w:rFonts w:ascii="GeoSlab703 MdCn BT" w:hAnsi="GeoSlab703 MdCn BT"/>
               </w:rPr>
             </w:r>
           </w:p>
@@ -1243,38 +1177,34 @@
             <w:r>
               <w:rPr>
                 <w:rFonts w:ascii="GeoSlab703 MdCn BT" w:hAnsi="GeoSlab703 MdCn BT"/>
-                <w:kern w:val="0"/>
-                <w:lang w:bidi="ar-SA"/>
-              </w:rPr>
-            </w:r>
-          </w:p>
-        </w:tc>
-        <w:tc>
-          <w:tcPr>
-            <w:tcW w:w="1536" w:type="dxa"/>
-            <w:tcBorders>
-              <w:top w:val="single" w:sz="4" w:space="0" w:color="000000"/>
-              <w:start w:val="single" w:sz="4" w:space="0" w:color="000000"/>
-              <w:bottom w:val="single" w:sz="4" w:space="0" w:color="000000"/>
-              <w:end w:val="single" w:sz="4" w:space="0" w:color="000000"/>
-            </w:tcBorders>
-            <w:vAlign w:val="center"/>
-          </w:tcPr>
-          <w:p>
-            <w:pPr>
-              <w:pStyle w:val="Normal"/>
-              <w:widowControl/>
-              <w:spacing w:before="0" w:after="0"/>
-              <w:jc w:val="center"/>
-              <w:rPr>
-                <w:rFonts w:ascii="GeoSlab703 MdCn BT" w:hAnsi="GeoSlab703 MdCn BT"/>
-              </w:rPr>
-            </w:pPr>
-            <w:r>
-              <w:rPr>
-                <w:rFonts w:ascii="GeoSlab703 MdCn BT" w:hAnsi="GeoSlab703 MdCn BT"/>
-                <w:kern w:val="0"/>
-                <w:lang w:bidi="ar-SA"/>
+              </w:rPr>
+            </w:r>
+          </w:p>
+        </w:tc>
+        <w:tc>
+          <w:tcPr>
+            <w:tcW w:w="1535" w:type="dxa"/>
+            <w:tcBorders>
+              <w:top w:val="single" w:sz="4" w:space="0" w:color="000000"/>
+              <w:start w:val="single" w:sz="4" w:space="0" w:color="000000"/>
+              <w:bottom w:val="single" w:sz="4" w:space="0" w:color="000000"/>
+              <w:end w:val="single" w:sz="4" w:space="0" w:color="000000"/>
+            </w:tcBorders>
+            <w:vAlign w:val="center"/>
+          </w:tcPr>
+          <w:p>
+            <w:pPr>
+              <w:pStyle w:val="Normal"/>
+              <w:widowControl/>
+              <w:spacing w:before="0" w:after="0"/>
+              <w:jc w:val="center"/>
+              <w:rPr>
+                <w:rFonts w:ascii="GeoSlab703 MdCn BT" w:hAnsi="GeoSlab703 MdCn BT"/>
+              </w:rPr>
+            </w:pPr>
+            <w:r>
+              <w:rPr>
+                <w:rFonts w:ascii="GeoSlab703 MdCn BT" w:hAnsi="GeoSlab703 MdCn BT"/>
               </w:rPr>
             </w:r>
           </w:p>
@@ -1303,8 +1233,6 @@
             <w:r>
               <w:rPr>
                 <w:rFonts w:ascii="GeoSlab703 MdCn BT" w:hAnsi="GeoSlab703 MdCn BT"/>
-                <w:kern w:val="0"/>
-                <w:lang w:bidi="ar-SA"/>
               </w:rPr>
             </w:r>
           </w:p>
@@ -1333,8 +1261,6 @@
             <w:r>
               <w:rPr>
                 <w:rFonts w:ascii="GeoSlab703 MdCn BT" w:hAnsi="GeoSlab703 MdCn BT"/>
-                <w:kern w:val="0"/>
-                <w:lang w:bidi="ar-SA"/>
               </w:rPr>
             </w:r>
           </w:p>
@@ -1363,8 +1289,6 @@
             <w:r>
               <w:rPr>
                 <w:rFonts w:ascii="GeoSlab703 MdCn BT" w:hAnsi="GeoSlab703 MdCn BT"/>
-                <w:kern w:val="0"/>
-                <w:lang w:bidi="ar-SA"/>
               </w:rPr>
             </w:r>
           </w:p>
@@ -1396,80 +1320,70 @@
             <w:r>
               <w:rPr>
                 <w:rFonts w:ascii="GeoSlab703 MdCn BT" w:hAnsi="GeoSlab703 MdCn BT"/>
-                <w:kern w:val="0"/>
-                <w:lang w:bidi="ar-SA"/>
-              </w:rPr>
-            </w:r>
-          </w:p>
-          <w:p>
-            <w:pPr>
-              <w:pStyle w:val="Normal"/>
-              <w:widowControl/>
-              <w:spacing w:before="0" w:after="0"/>
-              <w:jc w:val="center"/>
-              <w:rPr>
-                <w:rFonts w:ascii="GeoSlab703 MdCn BT" w:hAnsi="GeoSlab703 MdCn BT"/>
-              </w:rPr>
-            </w:pPr>
-            <w:r>
-              <w:rPr>
-                <w:rFonts w:ascii="GeoSlab703 MdCn BT" w:hAnsi="GeoSlab703 MdCn BT"/>
-                <w:kern w:val="0"/>
-                <w:lang w:bidi="ar-SA"/>
-              </w:rPr>
-            </w:r>
-          </w:p>
-          <w:p>
-            <w:pPr>
-              <w:pStyle w:val="Normal"/>
-              <w:widowControl/>
-              <w:spacing w:before="0" w:after="0"/>
-              <w:jc w:val="center"/>
-              <w:rPr>
-                <w:rFonts w:ascii="GeoSlab703 MdCn BT" w:hAnsi="GeoSlab703 MdCn BT"/>
-              </w:rPr>
-            </w:pPr>
-            <w:r>
-              <w:rPr>
-                <w:rFonts w:ascii="GeoSlab703 MdCn BT" w:hAnsi="GeoSlab703 MdCn BT"/>
-                <w:kern w:val="0"/>
-                <w:lang w:bidi="ar-SA"/>
-              </w:rPr>
-            </w:r>
-          </w:p>
-          <w:p>
-            <w:pPr>
-              <w:pStyle w:val="Normal"/>
-              <w:widowControl/>
-              <w:spacing w:before="0" w:after="0"/>
-              <w:jc w:val="center"/>
-              <w:rPr>
-                <w:rFonts w:ascii="GeoSlab703 MdCn BT" w:hAnsi="GeoSlab703 MdCn BT"/>
-              </w:rPr>
-            </w:pPr>
-            <w:r>
-              <w:rPr>
-                <w:rFonts w:ascii="GeoSlab703 MdCn BT" w:hAnsi="GeoSlab703 MdCn BT"/>
-                <w:kern w:val="0"/>
-                <w:lang w:bidi="ar-SA"/>
-              </w:rPr>
-            </w:r>
-          </w:p>
-          <w:p>
-            <w:pPr>
-              <w:pStyle w:val="Normal"/>
-              <w:widowControl/>
-              <w:spacing w:before="0" w:after="0"/>
-              <w:jc w:val="center"/>
-              <w:rPr>
-                <w:rFonts w:ascii="GeoSlab703 MdCn BT" w:hAnsi="GeoSlab703 MdCn BT"/>
-              </w:rPr>
-            </w:pPr>
-            <w:r>
-              <w:rPr>
-                <w:rFonts w:ascii="GeoSlab703 MdCn BT" w:hAnsi="GeoSlab703 MdCn BT"/>
-                <w:kern w:val="0"/>
-                <w:lang w:bidi="ar-SA"/>
+              </w:rPr>
+            </w:r>
+          </w:p>
+          <w:p>
+            <w:pPr>
+              <w:pStyle w:val="Normal"/>
+              <w:widowControl/>
+              <w:spacing w:before="0" w:after="0"/>
+              <w:jc w:val="center"/>
+              <w:rPr>
+                <w:rFonts w:ascii="GeoSlab703 MdCn BT" w:hAnsi="GeoSlab703 MdCn BT"/>
+              </w:rPr>
+            </w:pPr>
+            <w:r>
+              <w:rPr>
+                <w:rFonts w:ascii="GeoSlab703 MdCn BT" w:hAnsi="GeoSlab703 MdCn BT"/>
+              </w:rPr>
+            </w:r>
+          </w:p>
+          <w:p>
+            <w:pPr>
+              <w:pStyle w:val="Normal"/>
+              <w:widowControl/>
+              <w:spacing w:before="0" w:after="0"/>
+              <w:jc w:val="center"/>
+              <w:rPr>
+                <w:rFonts w:ascii="GeoSlab703 MdCn BT" w:hAnsi="GeoSlab703 MdCn BT"/>
+              </w:rPr>
+            </w:pPr>
+            <w:r>
+              <w:rPr>
+                <w:rFonts w:ascii="GeoSlab703 MdCn BT" w:hAnsi="GeoSlab703 MdCn BT"/>
+              </w:rPr>
+            </w:r>
+          </w:p>
+          <w:p>
+            <w:pPr>
+              <w:pStyle w:val="Normal"/>
+              <w:widowControl/>
+              <w:spacing w:before="0" w:after="0"/>
+              <w:jc w:val="center"/>
+              <w:rPr>
+                <w:rFonts w:ascii="GeoSlab703 MdCn BT" w:hAnsi="GeoSlab703 MdCn BT"/>
+              </w:rPr>
+            </w:pPr>
+            <w:r>
+              <w:rPr>
+                <w:rFonts w:ascii="GeoSlab703 MdCn BT" w:hAnsi="GeoSlab703 MdCn BT"/>
+              </w:rPr>
+            </w:r>
+          </w:p>
+          <w:p>
+            <w:pPr>
+              <w:pStyle w:val="Normal"/>
+              <w:widowControl/>
+              <w:spacing w:before="0" w:after="0"/>
+              <w:jc w:val="center"/>
+              <w:rPr>
+                <w:rFonts w:ascii="GeoSlab703 MdCn BT" w:hAnsi="GeoSlab703 MdCn BT"/>
+              </w:rPr>
+            </w:pPr>
+            <w:r>
+              <w:rPr>
+                <w:rFonts w:ascii="GeoSlab703 MdCn BT" w:hAnsi="GeoSlab703 MdCn BT"/>
               </w:rPr>
             </w:r>
           </w:p>
@@ -1498,38 +1412,34 @@
             <w:r>
               <w:rPr>
                 <w:rFonts w:ascii="GeoSlab703 MdCn BT" w:hAnsi="GeoSlab703 MdCn BT"/>
-                <w:kern w:val="0"/>
-                <w:lang w:bidi="ar-SA"/>
-              </w:rPr>
-            </w:r>
-          </w:p>
-        </w:tc>
-        <w:tc>
-          <w:tcPr>
-            <w:tcW w:w="1536" w:type="dxa"/>
-            <w:tcBorders>
-              <w:top w:val="single" w:sz="4" w:space="0" w:color="000000"/>
-              <w:start w:val="single" w:sz="4" w:space="0" w:color="000000"/>
-              <w:bottom w:val="single" w:sz="4" w:space="0" w:color="000000"/>
-              <w:end w:val="single" w:sz="4" w:space="0" w:color="000000"/>
-            </w:tcBorders>
-            <w:vAlign w:val="center"/>
-          </w:tcPr>
-          <w:p>
-            <w:pPr>
-              <w:pStyle w:val="Normal"/>
-              <w:widowControl/>
-              <w:spacing w:before="0" w:after="0"/>
-              <w:jc w:val="center"/>
-              <w:rPr>
-                <w:rFonts w:ascii="GeoSlab703 MdCn BT" w:hAnsi="GeoSlab703 MdCn BT"/>
-              </w:rPr>
-            </w:pPr>
-            <w:r>
-              <w:rPr>
-                <w:rFonts w:ascii="GeoSlab703 MdCn BT" w:hAnsi="GeoSlab703 MdCn BT"/>
-                <w:kern w:val="0"/>
-                <w:lang w:bidi="ar-SA"/>
+              </w:rPr>
+            </w:r>
+          </w:p>
+        </w:tc>
+        <w:tc>
+          <w:tcPr>
+            <w:tcW w:w="1535" w:type="dxa"/>
+            <w:tcBorders>
+              <w:top w:val="single" w:sz="4" w:space="0" w:color="000000"/>
+              <w:start w:val="single" w:sz="4" w:space="0" w:color="000000"/>
+              <w:bottom w:val="single" w:sz="4" w:space="0" w:color="000000"/>
+              <w:end w:val="single" w:sz="4" w:space="0" w:color="000000"/>
+            </w:tcBorders>
+            <w:vAlign w:val="center"/>
+          </w:tcPr>
+          <w:p>
+            <w:pPr>
+              <w:pStyle w:val="Normal"/>
+              <w:widowControl/>
+              <w:spacing w:before="0" w:after="0"/>
+              <w:jc w:val="center"/>
+              <w:rPr>
+                <w:rFonts w:ascii="GeoSlab703 MdCn BT" w:hAnsi="GeoSlab703 MdCn BT"/>
+              </w:rPr>
+            </w:pPr>
+            <w:r>
+              <w:rPr>
+                <w:rFonts w:ascii="GeoSlab703 MdCn BT" w:hAnsi="GeoSlab703 MdCn BT"/>
               </w:rPr>
             </w:r>
           </w:p>
@@ -1558,8 +1468,6 @@
             <w:r>
               <w:rPr>
                 <w:rFonts w:ascii="GeoSlab703 MdCn BT" w:hAnsi="GeoSlab703 MdCn BT"/>
-                <w:kern w:val="0"/>
-                <w:lang w:bidi="ar-SA"/>
               </w:rPr>
             </w:r>
           </w:p>
@@ -1588,8 +1496,6 @@
             <w:r>
               <w:rPr>
                 <w:rFonts w:ascii="GeoSlab703 MdCn BT" w:hAnsi="GeoSlab703 MdCn BT"/>
-                <w:kern w:val="0"/>
-                <w:lang w:bidi="ar-SA"/>
               </w:rPr>
             </w:r>
           </w:p>
@@ -1618,8 +1524,6 @@
             <w:r>
               <w:rPr>
                 <w:rFonts w:ascii="GeoSlab703 MdCn BT" w:hAnsi="GeoSlab703 MdCn BT"/>
-                <w:kern w:val="0"/>
-                <w:lang w:bidi="ar-SA"/>
               </w:rPr>
             </w:r>
           </w:p>
@@ -1651,80 +1555,70 @@
             <w:r>
               <w:rPr>
                 <w:rFonts w:ascii="GeoSlab703 MdCn BT" w:hAnsi="GeoSlab703 MdCn BT"/>
-                <w:kern w:val="0"/>
-                <w:lang w:bidi="ar-SA"/>
-              </w:rPr>
-            </w:r>
-          </w:p>
-          <w:p>
-            <w:pPr>
-              <w:pStyle w:val="Normal"/>
-              <w:widowControl/>
-              <w:spacing w:before="0" w:after="0"/>
-              <w:jc w:val="center"/>
-              <w:rPr>
-                <w:rFonts w:ascii="GeoSlab703 MdCn BT" w:hAnsi="GeoSlab703 MdCn BT"/>
-              </w:rPr>
-            </w:pPr>
-            <w:r>
-              <w:rPr>
-                <w:rFonts w:ascii="GeoSlab703 MdCn BT" w:hAnsi="GeoSlab703 MdCn BT"/>
-                <w:kern w:val="0"/>
-                <w:lang w:bidi="ar-SA"/>
-              </w:rPr>
-            </w:r>
-          </w:p>
-          <w:p>
-            <w:pPr>
-              <w:pStyle w:val="Normal"/>
-              <w:widowControl/>
-              <w:spacing w:before="0" w:after="0"/>
-              <w:jc w:val="center"/>
-              <w:rPr>
-                <w:rFonts w:ascii="GeoSlab703 MdCn BT" w:hAnsi="GeoSlab703 MdCn BT"/>
-              </w:rPr>
-            </w:pPr>
-            <w:r>
-              <w:rPr>
-                <w:rFonts w:ascii="GeoSlab703 MdCn BT" w:hAnsi="GeoSlab703 MdCn BT"/>
-                <w:kern w:val="0"/>
-                <w:lang w:bidi="ar-SA"/>
-              </w:rPr>
-            </w:r>
-          </w:p>
-          <w:p>
-            <w:pPr>
-              <w:pStyle w:val="Normal"/>
-              <w:widowControl/>
-              <w:spacing w:before="0" w:after="0"/>
-              <w:jc w:val="center"/>
-              <w:rPr>
-                <w:rFonts w:ascii="GeoSlab703 MdCn BT" w:hAnsi="GeoSlab703 MdCn BT"/>
-              </w:rPr>
-            </w:pPr>
-            <w:r>
-              <w:rPr>
-                <w:rFonts w:ascii="GeoSlab703 MdCn BT" w:hAnsi="GeoSlab703 MdCn BT"/>
-                <w:kern w:val="0"/>
-                <w:lang w:bidi="ar-SA"/>
-              </w:rPr>
-            </w:r>
-          </w:p>
-          <w:p>
-            <w:pPr>
-              <w:pStyle w:val="Normal"/>
-              <w:widowControl/>
-              <w:spacing w:before="0" w:after="0"/>
-              <w:jc w:val="center"/>
-              <w:rPr>
-                <w:rFonts w:ascii="GeoSlab703 MdCn BT" w:hAnsi="GeoSlab703 MdCn BT"/>
-              </w:rPr>
-            </w:pPr>
-            <w:r>
-              <w:rPr>
-                <w:rFonts w:ascii="GeoSlab703 MdCn BT" w:hAnsi="GeoSlab703 MdCn BT"/>
-                <w:kern w:val="0"/>
-                <w:lang w:bidi="ar-SA"/>
+              </w:rPr>
+            </w:r>
+          </w:p>
+          <w:p>
+            <w:pPr>
+              <w:pStyle w:val="Normal"/>
+              <w:widowControl/>
+              <w:spacing w:before="0" w:after="0"/>
+              <w:jc w:val="center"/>
+              <w:rPr>
+                <w:rFonts w:ascii="GeoSlab703 MdCn BT" w:hAnsi="GeoSlab703 MdCn BT"/>
+              </w:rPr>
+            </w:pPr>
+            <w:r>
+              <w:rPr>
+                <w:rFonts w:ascii="GeoSlab703 MdCn BT" w:hAnsi="GeoSlab703 MdCn BT"/>
+              </w:rPr>
+            </w:r>
+          </w:p>
+          <w:p>
+            <w:pPr>
+              <w:pStyle w:val="Normal"/>
+              <w:widowControl/>
+              <w:spacing w:before="0" w:after="0"/>
+              <w:jc w:val="center"/>
+              <w:rPr>
+                <w:rFonts w:ascii="GeoSlab703 MdCn BT" w:hAnsi="GeoSlab703 MdCn BT"/>
+              </w:rPr>
+            </w:pPr>
+            <w:r>
+              <w:rPr>
+                <w:rFonts w:ascii="GeoSlab703 MdCn BT" w:hAnsi="GeoSlab703 MdCn BT"/>
+              </w:rPr>
+            </w:r>
+          </w:p>
+          <w:p>
+            <w:pPr>
+              <w:pStyle w:val="Normal"/>
+              <w:widowControl/>
+              <w:spacing w:before="0" w:after="0"/>
+              <w:jc w:val="center"/>
+              <w:rPr>
+                <w:rFonts w:ascii="GeoSlab703 MdCn BT" w:hAnsi="GeoSlab703 MdCn BT"/>
+              </w:rPr>
+            </w:pPr>
+            <w:r>
+              <w:rPr>
+                <w:rFonts w:ascii="GeoSlab703 MdCn BT" w:hAnsi="GeoSlab703 MdCn BT"/>
+              </w:rPr>
+            </w:r>
+          </w:p>
+          <w:p>
+            <w:pPr>
+              <w:pStyle w:val="Normal"/>
+              <w:widowControl/>
+              <w:spacing w:before="0" w:after="0"/>
+              <w:jc w:val="center"/>
+              <w:rPr>
+                <w:rFonts w:ascii="GeoSlab703 MdCn BT" w:hAnsi="GeoSlab703 MdCn BT"/>
+              </w:rPr>
+            </w:pPr>
+            <w:r>
+              <w:rPr>
+                <w:rFonts w:ascii="GeoSlab703 MdCn BT" w:hAnsi="GeoSlab703 MdCn BT"/>
               </w:rPr>
             </w:r>
           </w:p>
@@ -1753,38 +1647,34 @@
             <w:r>
               <w:rPr>
                 <w:rFonts w:ascii="GeoSlab703 MdCn BT" w:hAnsi="GeoSlab703 MdCn BT"/>
-                <w:kern w:val="0"/>
-                <w:lang w:bidi="ar-SA"/>
-              </w:rPr>
-            </w:r>
-          </w:p>
-        </w:tc>
-        <w:tc>
-          <w:tcPr>
-            <w:tcW w:w="1536" w:type="dxa"/>
-            <w:tcBorders>
-              <w:top w:val="single" w:sz="4" w:space="0" w:color="000000"/>
-              <w:start w:val="single" w:sz="4" w:space="0" w:color="000000"/>
-              <w:bottom w:val="single" w:sz="4" w:space="0" w:color="000000"/>
-              <w:end w:val="single" w:sz="4" w:space="0" w:color="000000"/>
-            </w:tcBorders>
-            <w:vAlign w:val="center"/>
-          </w:tcPr>
-          <w:p>
-            <w:pPr>
-              <w:pStyle w:val="Normal"/>
-              <w:widowControl/>
-              <w:spacing w:before="0" w:after="0"/>
-              <w:jc w:val="center"/>
-              <w:rPr>
-                <w:rFonts w:ascii="GeoSlab703 MdCn BT" w:hAnsi="GeoSlab703 MdCn BT"/>
-              </w:rPr>
-            </w:pPr>
-            <w:r>
-              <w:rPr>
-                <w:rFonts w:ascii="GeoSlab703 MdCn BT" w:hAnsi="GeoSlab703 MdCn BT"/>
-                <w:kern w:val="0"/>
-                <w:lang w:bidi="ar-SA"/>
+              </w:rPr>
+            </w:r>
+          </w:p>
+        </w:tc>
+        <w:tc>
+          <w:tcPr>
+            <w:tcW w:w="1535" w:type="dxa"/>
+            <w:tcBorders>
+              <w:top w:val="single" w:sz="4" w:space="0" w:color="000000"/>
+              <w:start w:val="single" w:sz="4" w:space="0" w:color="000000"/>
+              <w:bottom w:val="single" w:sz="4" w:space="0" w:color="000000"/>
+              <w:end w:val="single" w:sz="4" w:space="0" w:color="000000"/>
+            </w:tcBorders>
+            <w:vAlign w:val="center"/>
+          </w:tcPr>
+          <w:p>
+            <w:pPr>
+              <w:pStyle w:val="Normal"/>
+              <w:widowControl/>
+              <w:spacing w:before="0" w:after="0"/>
+              <w:jc w:val="center"/>
+              <w:rPr>
+                <w:rFonts w:ascii="GeoSlab703 MdCn BT" w:hAnsi="GeoSlab703 MdCn BT"/>
+              </w:rPr>
+            </w:pPr>
+            <w:r>
+              <w:rPr>
+                <w:rFonts w:ascii="GeoSlab703 MdCn BT" w:hAnsi="GeoSlab703 MdCn BT"/>
               </w:rPr>
             </w:r>
           </w:p>
@@ -1813,8 +1703,6 @@
             <w:r>
               <w:rPr>
                 <w:rFonts w:ascii="GeoSlab703 MdCn BT" w:hAnsi="GeoSlab703 MdCn BT"/>
-                <w:kern w:val="0"/>
-                <w:lang w:bidi="ar-SA"/>
               </w:rPr>
             </w:r>
           </w:p>
@@ -1843,8 +1731,6 @@
             <w:r>
               <w:rPr>
                 <w:rFonts w:ascii="GeoSlab703 MdCn BT" w:hAnsi="GeoSlab703 MdCn BT"/>
-                <w:kern w:val="0"/>
-                <w:lang w:bidi="ar-SA"/>
               </w:rPr>
             </w:r>
           </w:p>
@@ -1873,8 +1759,6 @@
             <w:r>
               <w:rPr>
                 <w:rFonts w:ascii="GeoSlab703 MdCn BT" w:hAnsi="GeoSlab703 MdCn BT"/>
-                <w:kern w:val="0"/>
-                <w:lang w:bidi="ar-SA"/>
               </w:rPr>
             </w:r>
           </w:p>
@@ -1906,80 +1790,70 @@
             <w:r>
               <w:rPr>
                 <w:rFonts w:ascii="GeoSlab703 MdCn BT" w:hAnsi="GeoSlab703 MdCn BT"/>
-                <w:kern w:val="0"/>
-                <w:lang w:bidi="ar-SA"/>
-              </w:rPr>
-            </w:r>
-          </w:p>
-          <w:p>
-            <w:pPr>
-              <w:pStyle w:val="Normal"/>
-              <w:widowControl/>
-              <w:spacing w:before="0" w:after="0"/>
-              <w:jc w:val="center"/>
-              <w:rPr>
-                <w:rFonts w:ascii="GeoSlab703 MdCn BT" w:hAnsi="GeoSlab703 MdCn BT"/>
-              </w:rPr>
-            </w:pPr>
-            <w:r>
-              <w:rPr>
-                <w:rFonts w:ascii="GeoSlab703 MdCn BT" w:hAnsi="GeoSlab703 MdCn BT"/>
-                <w:kern w:val="0"/>
-                <w:lang w:bidi="ar-SA"/>
-              </w:rPr>
-            </w:r>
-          </w:p>
-          <w:p>
-            <w:pPr>
-              <w:pStyle w:val="Normal"/>
-              <w:widowControl/>
-              <w:spacing w:before="0" w:after="0"/>
-              <w:jc w:val="center"/>
-              <w:rPr>
-                <w:rFonts w:ascii="GeoSlab703 MdCn BT" w:hAnsi="GeoSlab703 MdCn BT"/>
-              </w:rPr>
-            </w:pPr>
-            <w:r>
-              <w:rPr>
-                <w:rFonts w:ascii="GeoSlab703 MdCn BT" w:hAnsi="GeoSlab703 MdCn BT"/>
-                <w:kern w:val="0"/>
-                <w:lang w:bidi="ar-SA"/>
-              </w:rPr>
-            </w:r>
-          </w:p>
-          <w:p>
-            <w:pPr>
-              <w:pStyle w:val="Normal"/>
-              <w:widowControl/>
-              <w:spacing w:before="0" w:after="0"/>
-              <w:jc w:val="center"/>
-              <w:rPr>
-                <w:rFonts w:ascii="GeoSlab703 MdCn BT" w:hAnsi="GeoSlab703 MdCn BT"/>
-              </w:rPr>
-            </w:pPr>
-            <w:r>
-              <w:rPr>
-                <w:rFonts w:ascii="GeoSlab703 MdCn BT" w:hAnsi="GeoSlab703 MdCn BT"/>
-                <w:kern w:val="0"/>
-                <w:lang w:bidi="ar-SA"/>
-              </w:rPr>
-            </w:r>
-          </w:p>
-          <w:p>
-            <w:pPr>
-              <w:pStyle w:val="Normal"/>
-              <w:widowControl/>
-              <w:spacing w:before="0" w:after="0"/>
-              <w:jc w:val="center"/>
-              <w:rPr>
-                <w:rFonts w:ascii="GeoSlab703 MdCn BT" w:hAnsi="GeoSlab703 MdCn BT"/>
-              </w:rPr>
-            </w:pPr>
-            <w:r>
-              <w:rPr>
-                <w:rFonts w:ascii="GeoSlab703 MdCn BT" w:hAnsi="GeoSlab703 MdCn BT"/>
-                <w:kern w:val="0"/>
-                <w:lang w:bidi="ar-SA"/>
+              </w:rPr>
+            </w:r>
+          </w:p>
+          <w:p>
+            <w:pPr>
+              <w:pStyle w:val="Normal"/>
+              <w:widowControl/>
+              <w:spacing w:before="0" w:after="0"/>
+              <w:jc w:val="center"/>
+              <w:rPr>
+                <w:rFonts w:ascii="GeoSlab703 MdCn BT" w:hAnsi="GeoSlab703 MdCn BT"/>
+              </w:rPr>
+            </w:pPr>
+            <w:r>
+              <w:rPr>
+                <w:rFonts w:ascii="GeoSlab703 MdCn BT" w:hAnsi="GeoSlab703 MdCn BT"/>
+              </w:rPr>
+            </w:r>
+          </w:p>
+          <w:p>
+            <w:pPr>
+              <w:pStyle w:val="Normal"/>
+              <w:widowControl/>
+              <w:spacing w:before="0" w:after="0"/>
+              <w:jc w:val="center"/>
+              <w:rPr>
+                <w:rFonts w:ascii="GeoSlab703 MdCn BT" w:hAnsi="GeoSlab703 MdCn BT"/>
+              </w:rPr>
+            </w:pPr>
+            <w:r>
+              <w:rPr>
+                <w:rFonts w:ascii="GeoSlab703 MdCn BT" w:hAnsi="GeoSlab703 MdCn BT"/>
+              </w:rPr>
+            </w:r>
+          </w:p>
+          <w:p>
+            <w:pPr>
+              <w:pStyle w:val="Normal"/>
+              <w:widowControl/>
+              <w:spacing w:before="0" w:after="0"/>
+              <w:jc w:val="center"/>
+              <w:rPr>
+                <w:rFonts w:ascii="GeoSlab703 MdCn BT" w:hAnsi="GeoSlab703 MdCn BT"/>
+              </w:rPr>
+            </w:pPr>
+            <w:r>
+              <w:rPr>
+                <w:rFonts w:ascii="GeoSlab703 MdCn BT" w:hAnsi="GeoSlab703 MdCn BT"/>
+              </w:rPr>
+            </w:r>
+          </w:p>
+          <w:p>
+            <w:pPr>
+              <w:pStyle w:val="Normal"/>
+              <w:widowControl/>
+              <w:spacing w:before="0" w:after="0"/>
+              <w:jc w:val="center"/>
+              <w:rPr>
+                <w:rFonts w:ascii="GeoSlab703 MdCn BT" w:hAnsi="GeoSlab703 MdCn BT"/>
+              </w:rPr>
+            </w:pPr>
+            <w:r>
+              <w:rPr>
+                <w:rFonts w:ascii="GeoSlab703 MdCn BT" w:hAnsi="GeoSlab703 MdCn BT"/>
               </w:rPr>
             </w:r>
           </w:p>
@@ -2008,38 +1882,34 @@
             <w:r>
               <w:rPr>
                 <w:rFonts w:ascii="GeoSlab703 MdCn BT" w:hAnsi="GeoSlab703 MdCn BT"/>
-                <w:kern w:val="0"/>
-                <w:lang w:bidi="ar-SA"/>
-              </w:rPr>
-            </w:r>
-          </w:p>
-        </w:tc>
-        <w:tc>
-          <w:tcPr>
-            <w:tcW w:w="1536" w:type="dxa"/>
-            <w:tcBorders>
-              <w:top w:val="single" w:sz="4" w:space="0" w:color="000000"/>
-              <w:start w:val="single" w:sz="4" w:space="0" w:color="000000"/>
-              <w:bottom w:val="single" w:sz="4" w:space="0" w:color="000000"/>
-              <w:end w:val="single" w:sz="4" w:space="0" w:color="000000"/>
-            </w:tcBorders>
-            <w:vAlign w:val="center"/>
-          </w:tcPr>
-          <w:p>
-            <w:pPr>
-              <w:pStyle w:val="Normal"/>
-              <w:widowControl/>
-              <w:spacing w:before="0" w:after="0"/>
-              <w:jc w:val="center"/>
-              <w:rPr>
-                <w:rFonts w:ascii="GeoSlab703 MdCn BT" w:hAnsi="GeoSlab703 MdCn BT"/>
-              </w:rPr>
-            </w:pPr>
-            <w:r>
-              <w:rPr>
-                <w:rFonts w:ascii="GeoSlab703 MdCn BT" w:hAnsi="GeoSlab703 MdCn BT"/>
-                <w:kern w:val="0"/>
-                <w:lang w:bidi="ar-SA"/>
+              </w:rPr>
+            </w:r>
+          </w:p>
+        </w:tc>
+        <w:tc>
+          <w:tcPr>
+            <w:tcW w:w="1535" w:type="dxa"/>
+            <w:tcBorders>
+              <w:top w:val="single" w:sz="4" w:space="0" w:color="000000"/>
+              <w:start w:val="single" w:sz="4" w:space="0" w:color="000000"/>
+              <w:bottom w:val="single" w:sz="4" w:space="0" w:color="000000"/>
+              <w:end w:val="single" w:sz="4" w:space="0" w:color="000000"/>
+            </w:tcBorders>
+            <w:vAlign w:val="center"/>
+          </w:tcPr>
+          <w:p>
+            <w:pPr>
+              <w:pStyle w:val="Normal"/>
+              <w:widowControl/>
+              <w:spacing w:before="0" w:after="0"/>
+              <w:jc w:val="center"/>
+              <w:rPr>
+                <w:rFonts w:ascii="GeoSlab703 MdCn BT" w:hAnsi="GeoSlab703 MdCn BT"/>
+              </w:rPr>
+            </w:pPr>
+            <w:r>
+              <w:rPr>
+                <w:rFonts w:ascii="GeoSlab703 MdCn BT" w:hAnsi="GeoSlab703 MdCn BT"/>
               </w:rPr>
             </w:r>
           </w:p>
@@ -2068,8 +1938,6 @@
             <w:r>
               <w:rPr>
                 <w:rFonts w:ascii="GeoSlab703 MdCn BT" w:hAnsi="GeoSlab703 MdCn BT"/>
-                <w:kern w:val="0"/>
-                <w:lang w:bidi="ar-SA"/>
               </w:rPr>
             </w:r>
           </w:p>
@@ -2098,8 +1966,6 @@
             <w:r>
               <w:rPr>
                 <w:rFonts w:ascii="GeoSlab703 MdCn BT" w:hAnsi="GeoSlab703 MdCn BT"/>
-                <w:kern w:val="0"/>
-                <w:lang w:bidi="ar-SA"/>
               </w:rPr>
             </w:r>
           </w:p>
@@ -2128,8 +1994,6 @@
             <w:r>
               <w:rPr>
                 <w:rFonts w:ascii="GeoSlab703 MdCn BT" w:hAnsi="GeoSlab703 MdCn BT"/>
-                <w:kern w:val="0"/>
-                <w:lang w:bidi="ar-SA"/>
               </w:rPr>
             </w:r>
           </w:p>
@@ -2161,80 +2025,70 @@
             <w:r>
               <w:rPr>
                 <w:rFonts w:ascii="GeoSlab703 MdCn BT" w:hAnsi="GeoSlab703 MdCn BT"/>
-                <w:kern w:val="0"/>
-                <w:lang w:bidi="ar-SA"/>
-              </w:rPr>
-            </w:r>
-          </w:p>
-          <w:p>
-            <w:pPr>
-              <w:pStyle w:val="Normal"/>
-              <w:widowControl/>
-              <w:spacing w:before="0" w:after="0"/>
-              <w:jc w:val="center"/>
-              <w:rPr>
-                <w:rFonts w:ascii="GeoSlab703 MdCn BT" w:hAnsi="GeoSlab703 MdCn BT"/>
-              </w:rPr>
-            </w:pPr>
-            <w:r>
-              <w:rPr>
-                <w:rFonts w:ascii="GeoSlab703 MdCn BT" w:hAnsi="GeoSlab703 MdCn BT"/>
-                <w:kern w:val="0"/>
-                <w:lang w:bidi="ar-SA"/>
-              </w:rPr>
-            </w:r>
-          </w:p>
-          <w:p>
-            <w:pPr>
-              <w:pStyle w:val="Normal"/>
-              <w:widowControl/>
-              <w:spacing w:before="0" w:after="0"/>
-              <w:jc w:val="center"/>
-              <w:rPr>
-                <w:rFonts w:ascii="GeoSlab703 MdCn BT" w:hAnsi="GeoSlab703 MdCn BT"/>
-              </w:rPr>
-            </w:pPr>
-            <w:r>
-              <w:rPr>
-                <w:rFonts w:ascii="GeoSlab703 MdCn BT" w:hAnsi="GeoSlab703 MdCn BT"/>
-                <w:kern w:val="0"/>
-                <w:lang w:bidi="ar-SA"/>
-              </w:rPr>
-            </w:r>
-          </w:p>
-          <w:p>
-            <w:pPr>
-              <w:pStyle w:val="Normal"/>
-              <w:widowControl/>
-              <w:spacing w:before="0" w:after="0"/>
-              <w:jc w:val="center"/>
-              <w:rPr>
-                <w:rFonts w:ascii="GeoSlab703 MdCn BT" w:hAnsi="GeoSlab703 MdCn BT"/>
-              </w:rPr>
-            </w:pPr>
-            <w:r>
-              <w:rPr>
-                <w:rFonts w:ascii="GeoSlab703 MdCn BT" w:hAnsi="GeoSlab703 MdCn BT"/>
-                <w:kern w:val="0"/>
-                <w:lang w:bidi="ar-SA"/>
-              </w:rPr>
-            </w:r>
-          </w:p>
-          <w:p>
-            <w:pPr>
-              <w:pStyle w:val="Normal"/>
-              <w:widowControl/>
-              <w:spacing w:before="0" w:after="0"/>
-              <w:jc w:val="center"/>
-              <w:rPr>
-                <w:rFonts w:ascii="GeoSlab703 MdCn BT" w:hAnsi="GeoSlab703 MdCn BT"/>
-              </w:rPr>
-            </w:pPr>
-            <w:r>
-              <w:rPr>
-                <w:rFonts w:ascii="GeoSlab703 MdCn BT" w:hAnsi="GeoSlab703 MdCn BT"/>
-                <w:kern w:val="0"/>
-                <w:lang w:bidi="ar-SA"/>
+              </w:rPr>
+            </w:r>
+          </w:p>
+          <w:p>
+            <w:pPr>
+              <w:pStyle w:val="Normal"/>
+              <w:widowControl/>
+              <w:spacing w:before="0" w:after="0"/>
+              <w:jc w:val="center"/>
+              <w:rPr>
+                <w:rFonts w:ascii="GeoSlab703 MdCn BT" w:hAnsi="GeoSlab703 MdCn BT"/>
+              </w:rPr>
+            </w:pPr>
+            <w:r>
+              <w:rPr>
+                <w:rFonts w:ascii="GeoSlab703 MdCn BT" w:hAnsi="GeoSlab703 MdCn BT"/>
+              </w:rPr>
+            </w:r>
+          </w:p>
+          <w:p>
+            <w:pPr>
+              <w:pStyle w:val="Normal"/>
+              <w:widowControl/>
+              <w:spacing w:before="0" w:after="0"/>
+              <w:jc w:val="center"/>
+              <w:rPr>
+                <w:rFonts w:ascii="GeoSlab703 MdCn BT" w:hAnsi="GeoSlab703 MdCn BT"/>
+              </w:rPr>
+            </w:pPr>
+            <w:r>
+              <w:rPr>
+                <w:rFonts w:ascii="GeoSlab703 MdCn BT" w:hAnsi="GeoSlab703 MdCn BT"/>
+              </w:rPr>
+            </w:r>
+          </w:p>
+          <w:p>
+            <w:pPr>
+              <w:pStyle w:val="Normal"/>
+              <w:widowControl/>
+              <w:spacing w:before="0" w:after="0"/>
+              <w:jc w:val="center"/>
+              <w:rPr>
+                <w:rFonts w:ascii="GeoSlab703 MdCn BT" w:hAnsi="GeoSlab703 MdCn BT"/>
+              </w:rPr>
+            </w:pPr>
+            <w:r>
+              <w:rPr>
+                <w:rFonts w:ascii="GeoSlab703 MdCn BT" w:hAnsi="GeoSlab703 MdCn BT"/>
+              </w:rPr>
+            </w:r>
+          </w:p>
+          <w:p>
+            <w:pPr>
+              <w:pStyle w:val="Normal"/>
+              <w:widowControl/>
+              <w:spacing w:before="0" w:after="0"/>
+              <w:jc w:val="center"/>
+              <w:rPr>
+                <w:rFonts w:ascii="GeoSlab703 MdCn BT" w:hAnsi="GeoSlab703 MdCn BT"/>
+              </w:rPr>
+            </w:pPr>
+            <w:r>
+              <w:rPr>
+                <w:rFonts w:ascii="GeoSlab703 MdCn BT" w:hAnsi="GeoSlab703 MdCn BT"/>
               </w:rPr>
             </w:r>
           </w:p>
@@ -2263,38 +2117,34 @@
             <w:r>
               <w:rPr>
                 <w:rFonts w:ascii="GeoSlab703 MdCn BT" w:hAnsi="GeoSlab703 MdCn BT"/>
-                <w:kern w:val="0"/>
-                <w:lang w:bidi="ar-SA"/>
-              </w:rPr>
-            </w:r>
-          </w:p>
-        </w:tc>
-        <w:tc>
-          <w:tcPr>
-            <w:tcW w:w="1536" w:type="dxa"/>
-            <w:tcBorders>
-              <w:top w:val="single" w:sz="4" w:space="0" w:color="000000"/>
-              <w:start w:val="single" w:sz="4" w:space="0" w:color="000000"/>
-              <w:bottom w:val="single" w:sz="4" w:space="0" w:color="000000"/>
-              <w:end w:val="single" w:sz="4" w:space="0" w:color="000000"/>
-            </w:tcBorders>
-            <w:vAlign w:val="center"/>
-          </w:tcPr>
-          <w:p>
-            <w:pPr>
-              <w:pStyle w:val="Normal"/>
-              <w:widowControl/>
-              <w:spacing w:before="0" w:after="0"/>
-              <w:jc w:val="center"/>
-              <w:rPr>
-                <w:rFonts w:ascii="GeoSlab703 MdCn BT" w:hAnsi="GeoSlab703 MdCn BT"/>
-              </w:rPr>
-            </w:pPr>
-            <w:r>
-              <w:rPr>
-                <w:rFonts w:ascii="GeoSlab703 MdCn BT" w:hAnsi="GeoSlab703 MdCn BT"/>
-                <w:kern w:val="0"/>
-                <w:lang w:bidi="ar-SA"/>
+              </w:rPr>
+            </w:r>
+          </w:p>
+        </w:tc>
+        <w:tc>
+          <w:tcPr>
+            <w:tcW w:w="1535" w:type="dxa"/>
+            <w:tcBorders>
+              <w:top w:val="single" w:sz="4" w:space="0" w:color="000000"/>
+              <w:start w:val="single" w:sz="4" w:space="0" w:color="000000"/>
+              <w:bottom w:val="single" w:sz="4" w:space="0" w:color="000000"/>
+              <w:end w:val="single" w:sz="4" w:space="0" w:color="000000"/>
+            </w:tcBorders>
+            <w:vAlign w:val="center"/>
+          </w:tcPr>
+          <w:p>
+            <w:pPr>
+              <w:pStyle w:val="Normal"/>
+              <w:widowControl/>
+              <w:spacing w:before="0" w:after="0"/>
+              <w:jc w:val="center"/>
+              <w:rPr>
+                <w:rFonts w:ascii="GeoSlab703 MdCn BT" w:hAnsi="GeoSlab703 MdCn BT"/>
+              </w:rPr>
+            </w:pPr>
+            <w:r>
+              <w:rPr>
+                <w:rFonts w:ascii="GeoSlab703 MdCn BT" w:hAnsi="GeoSlab703 MdCn BT"/>
               </w:rPr>
             </w:r>
           </w:p>
@@ -2323,8 +2173,6 @@
             <w:r>
               <w:rPr>
                 <w:rFonts w:ascii="GeoSlab703 MdCn BT" w:hAnsi="GeoSlab703 MdCn BT"/>
-                <w:kern w:val="0"/>
-                <w:lang w:bidi="ar-SA"/>
               </w:rPr>
             </w:r>
           </w:p>
@@ -2353,8 +2201,6 @@
             <w:r>
               <w:rPr>
                 <w:rFonts w:ascii="GeoSlab703 MdCn BT" w:hAnsi="GeoSlab703 MdCn BT"/>
-                <w:kern w:val="0"/>
-                <w:lang w:bidi="ar-SA"/>
               </w:rPr>
             </w:r>
           </w:p>
@@ -2383,8 +2229,6 @@
             <w:r>
               <w:rPr>
                 <w:rFonts w:ascii="GeoSlab703 MdCn BT" w:hAnsi="GeoSlab703 MdCn BT"/>
-                <w:kern w:val="0"/>
-                <w:lang w:bidi="ar-SA"/>
               </w:rPr>
             </w:r>
           </w:p>
@@ -2416,80 +2260,70 @@
             <w:r>
               <w:rPr>
                 <w:rFonts w:ascii="GeoSlab703 MdCn BT" w:hAnsi="GeoSlab703 MdCn BT"/>
-                <w:kern w:val="0"/>
-                <w:lang w:bidi="ar-SA"/>
-              </w:rPr>
-            </w:r>
-          </w:p>
-          <w:p>
-            <w:pPr>
-              <w:pStyle w:val="Normal"/>
-              <w:widowControl/>
-              <w:spacing w:before="0" w:after="0"/>
-              <w:jc w:val="center"/>
-              <w:rPr>
-                <w:rFonts w:ascii="GeoSlab703 MdCn BT" w:hAnsi="GeoSlab703 MdCn BT"/>
-              </w:rPr>
-            </w:pPr>
-            <w:r>
-              <w:rPr>
-                <w:rFonts w:ascii="GeoSlab703 MdCn BT" w:hAnsi="GeoSlab703 MdCn BT"/>
-                <w:kern w:val="0"/>
-                <w:lang w:bidi="ar-SA"/>
-              </w:rPr>
-            </w:r>
-          </w:p>
-          <w:p>
-            <w:pPr>
-              <w:pStyle w:val="Normal"/>
-              <w:widowControl/>
-              <w:spacing w:before="0" w:after="0"/>
-              <w:jc w:val="center"/>
-              <w:rPr>
-                <w:rFonts w:ascii="GeoSlab703 MdCn BT" w:hAnsi="GeoSlab703 MdCn BT"/>
-              </w:rPr>
-            </w:pPr>
-            <w:r>
-              <w:rPr>
-                <w:rFonts w:ascii="GeoSlab703 MdCn BT" w:hAnsi="GeoSlab703 MdCn BT"/>
-                <w:kern w:val="0"/>
-                <w:lang w:bidi="ar-SA"/>
-              </w:rPr>
-            </w:r>
-          </w:p>
-          <w:p>
-            <w:pPr>
-              <w:pStyle w:val="Normal"/>
-              <w:widowControl/>
-              <w:spacing w:before="0" w:after="0"/>
-              <w:jc w:val="center"/>
-              <w:rPr>
-                <w:rFonts w:ascii="GeoSlab703 MdCn BT" w:hAnsi="GeoSlab703 MdCn BT"/>
-              </w:rPr>
-            </w:pPr>
-            <w:r>
-              <w:rPr>
-                <w:rFonts w:ascii="GeoSlab703 MdCn BT" w:hAnsi="GeoSlab703 MdCn BT"/>
-                <w:kern w:val="0"/>
-                <w:lang w:bidi="ar-SA"/>
-              </w:rPr>
-            </w:r>
-          </w:p>
-          <w:p>
-            <w:pPr>
-              <w:pStyle w:val="Normal"/>
-              <w:widowControl/>
-              <w:spacing w:before="0" w:after="0"/>
-              <w:jc w:val="center"/>
-              <w:rPr>
-                <w:rFonts w:ascii="GeoSlab703 MdCn BT" w:hAnsi="GeoSlab703 MdCn BT"/>
-              </w:rPr>
-            </w:pPr>
-            <w:r>
-              <w:rPr>
-                <w:rFonts w:ascii="GeoSlab703 MdCn BT" w:hAnsi="GeoSlab703 MdCn BT"/>
-                <w:kern w:val="0"/>
-                <w:lang w:bidi="ar-SA"/>
+              </w:rPr>
+            </w:r>
+          </w:p>
+          <w:p>
+            <w:pPr>
+              <w:pStyle w:val="Normal"/>
+              <w:widowControl/>
+              <w:spacing w:before="0" w:after="0"/>
+              <w:jc w:val="center"/>
+              <w:rPr>
+                <w:rFonts w:ascii="GeoSlab703 MdCn BT" w:hAnsi="GeoSlab703 MdCn BT"/>
+              </w:rPr>
+            </w:pPr>
+            <w:r>
+              <w:rPr>
+                <w:rFonts w:ascii="GeoSlab703 MdCn BT" w:hAnsi="GeoSlab703 MdCn BT"/>
+              </w:rPr>
+            </w:r>
+          </w:p>
+          <w:p>
+            <w:pPr>
+              <w:pStyle w:val="Normal"/>
+              <w:widowControl/>
+              <w:spacing w:before="0" w:after="0"/>
+              <w:jc w:val="center"/>
+              <w:rPr>
+                <w:rFonts w:ascii="GeoSlab703 MdCn BT" w:hAnsi="GeoSlab703 MdCn BT"/>
+              </w:rPr>
+            </w:pPr>
+            <w:r>
+              <w:rPr>
+                <w:rFonts w:ascii="GeoSlab703 MdCn BT" w:hAnsi="GeoSlab703 MdCn BT"/>
+              </w:rPr>
+            </w:r>
+          </w:p>
+          <w:p>
+            <w:pPr>
+              <w:pStyle w:val="Normal"/>
+              <w:widowControl/>
+              <w:spacing w:before="0" w:after="0"/>
+              <w:jc w:val="center"/>
+              <w:rPr>
+                <w:rFonts w:ascii="GeoSlab703 MdCn BT" w:hAnsi="GeoSlab703 MdCn BT"/>
+              </w:rPr>
+            </w:pPr>
+            <w:r>
+              <w:rPr>
+                <w:rFonts w:ascii="GeoSlab703 MdCn BT" w:hAnsi="GeoSlab703 MdCn BT"/>
+              </w:rPr>
+            </w:r>
+          </w:p>
+          <w:p>
+            <w:pPr>
+              <w:pStyle w:val="Normal"/>
+              <w:widowControl/>
+              <w:spacing w:before="0" w:after="0"/>
+              <w:jc w:val="center"/>
+              <w:rPr>
+                <w:rFonts w:ascii="GeoSlab703 MdCn BT" w:hAnsi="GeoSlab703 MdCn BT"/>
+              </w:rPr>
+            </w:pPr>
+            <w:r>
+              <w:rPr>
+                <w:rFonts w:ascii="GeoSlab703 MdCn BT" w:hAnsi="GeoSlab703 MdCn BT"/>
               </w:rPr>
             </w:r>
           </w:p>
@@ -2518,38 +2352,34 @@
             <w:r>
               <w:rPr>
                 <w:rFonts w:ascii="GeoSlab703 MdCn BT" w:hAnsi="GeoSlab703 MdCn BT"/>
-                <w:kern w:val="0"/>
-                <w:lang w:bidi="ar-SA"/>
-              </w:rPr>
-            </w:r>
-          </w:p>
-        </w:tc>
-        <w:tc>
-          <w:tcPr>
-            <w:tcW w:w="1536" w:type="dxa"/>
-            <w:tcBorders>
-              <w:top w:val="single" w:sz="4" w:space="0" w:color="000000"/>
-              <w:start w:val="single" w:sz="4" w:space="0" w:color="000000"/>
-              <w:bottom w:val="single" w:sz="4" w:space="0" w:color="000000"/>
-              <w:end w:val="single" w:sz="4" w:space="0" w:color="000000"/>
-            </w:tcBorders>
-            <w:vAlign w:val="center"/>
-          </w:tcPr>
-          <w:p>
-            <w:pPr>
-              <w:pStyle w:val="Normal"/>
-              <w:widowControl/>
-              <w:spacing w:before="0" w:after="0"/>
-              <w:jc w:val="center"/>
-              <w:rPr>
-                <w:rFonts w:ascii="GeoSlab703 MdCn BT" w:hAnsi="GeoSlab703 MdCn BT"/>
-              </w:rPr>
-            </w:pPr>
-            <w:r>
-              <w:rPr>
-                <w:rFonts w:ascii="GeoSlab703 MdCn BT" w:hAnsi="GeoSlab703 MdCn BT"/>
-                <w:kern w:val="0"/>
-                <w:lang w:bidi="ar-SA"/>
+              </w:rPr>
+            </w:r>
+          </w:p>
+        </w:tc>
+        <w:tc>
+          <w:tcPr>
+            <w:tcW w:w="1535" w:type="dxa"/>
+            <w:tcBorders>
+              <w:top w:val="single" w:sz="4" w:space="0" w:color="000000"/>
+              <w:start w:val="single" w:sz="4" w:space="0" w:color="000000"/>
+              <w:bottom w:val="single" w:sz="4" w:space="0" w:color="000000"/>
+              <w:end w:val="single" w:sz="4" w:space="0" w:color="000000"/>
+            </w:tcBorders>
+            <w:vAlign w:val="center"/>
+          </w:tcPr>
+          <w:p>
+            <w:pPr>
+              <w:pStyle w:val="Normal"/>
+              <w:widowControl/>
+              <w:spacing w:before="0" w:after="0"/>
+              <w:jc w:val="center"/>
+              <w:rPr>
+                <w:rFonts w:ascii="GeoSlab703 MdCn BT" w:hAnsi="GeoSlab703 MdCn BT"/>
+              </w:rPr>
+            </w:pPr>
+            <w:r>
+              <w:rPr>
+                <w:rFonts w:ascii="GeoSlab703 MdCn BT" w:hAnsi="GeoSlab703 MdCn BT"/>
               </w:rPr>
             </w:r>
           </w:p>
@@ -2578,8 +2408,6 @@
             <w:r>
               <w:rPr>
                 <w:rFonts w:ascii="GeoSlab703 MdCn BT" w:hAnsi="GeoSlab703 MdCn BT"/>
-                <w:kern w:val="0"/>
-                <w:lang w:bidi="ar-SA"/>
               </w:rPr>
             </w:r>
           </w:p>
@@ -2608,8 +2436,6 @@
             <w:r>
               <w:rPr>
                 <w:rFonts w:ascii="GeoSlab703 MdCn BT" w:hAnsi="GeoSlab703 MdCn BT"/>
-                <w:kern w:val="0"/>
-                <w:lang w:bidi="ar-SA"/>
               </w:rPr>
             </w:r>
           </w:p>
@@ -2638,8 +2464,6 @@
             <w:r>
               <w:rPr>
                 <w:rFonts w:ascii="GeoSlab703 MdCn BT" w:hAnsi="GeoSlab703 MdCn BT"/>
-                <w:kern w:val="0"/>
-                <w:lang w:bidi="ar-SA"/>
               </w:rPr>
             </w:r>
           </w:p>
@@ -2671,62 +2495,54 @@
             <w:r>
               <w:rPr>
                 <w:rFonts w:ascii="GeoSlab703 MdCn BT" w:hAnsi="GeoSlab703 MdCn BT"/>
-                <w:kern w:val="0"/>
-                <w:lang w:bidi="ar-SA"/>
-              </w:rPr>
-            </w:r>
-          </w:p>
-          <w:p>
-            <w:pPr>
-              <w:pStyle w:val="Normal"/>
-              <w:widowControl/>
-              <w:spacing w:before="0" w:after="0"/>
-              <w:jc w:val="center"/>
-              <w:rPr>
-                <w:rFonts w:ascii="GeoSlab703 MdCn BT" w:hAnsi="GeoSlab703 MdCn BT"/>
-              </w:rPr>
-            </w:pPr>
-            <w:r>
-              <w:rPr>
-                <w:rFonts w:ascii="GeoSlab703 MdCn BT" w:hAnsi="GeoSlab703 MdCn BT"/>
-                <w:kern w:val="0"/>
-                <w:lang w:bidi="ar-SA"/>
-              </w:rPr>
-            </w:r>
-          </w:p>
-          <w:p>
-            <w:pPr>
-              <w:pStyle w:val="Normal"/>
-              <w:widowControl/>
-              <w:spacing w:before="0" w:after="0"/>
-              <w:jc w:val="center"/>
-              <w:rPr>
-                <w:rFonts w:ascii="GeoSlab703 MdCn BT" w:hAnsi="GeoSlab703 MdCn BT"/>
-              </w:rPr>
-            </w:pPr>
-            <w:r>
-              <w:rPr>
-                <w:rFonts w:ascii="GeoSlab703 MdCn BT" w:hAnsi="GeoSlab703 MdCn BT"/>
-                <w:kern w:val="0"/>
-                <w:lang w:bidi="ar-SA"/>
-              </w:rPr>
-            </w:r>
-          </w:p>
-          <w:p>
-            <w:pPr>
-              <w:pStyle w:val="Normal"/>
-              <w:widowControl/>
-              <w:spacing w:before="0" w:after="0"/>
-              <w:jc w:val="center"/>
-              <w:rPr>
-                <w:rFonts w:ascii="GeoSlab703 MdCn BT" w:hAnsi="GeoSlab703 MdCn BT"/>
-              </w:rPr>
-            </w:pPr>
-            <w:r>
-              <w:rPr>
-                <w:rFonts w:ascii="GeoSlab703 MdCn BT" w:hAnsi="GeoSlab703 MdCn BT"/>
-                <w:kern w:val="0"/>
-                <w:lang w:bidi="ar-SA"/>
+              </w:rPr>
+            </w:r>
+          </w:p>
+          <w:p>
+            <w:pPr>
+              <w:pStyle w:val="Normal"/>
+              <w:widowControl/>
+              <w:spacing w:before="0" w:after="0"/>
+              <w:jc w:val="center"/>
+              <w:rPr>
+                <w:rFonts w:ascii="GeoSlab703 MdCn BT" w:hAnsi="GeoSlab703 MdCn BT"/>
+              </w:rPr>
+            </w:pPr>
+            <w:r>
+              <w:rPr>
+                <w:rFonts w:ascii="GeoSlab703 MdCn BT" w:hAnsi="GeoSlab703 MdCn BT"/>
+              </w:rPr>
+            </w:r>
+          </w:p>
+          <w:p>
+            <w:pPr>
+              <w:pStyle w:val="Normal"/>
+              <w:widowControl/>
+              <w:spacing w:before="0" w:after="0"/>
+              <w:jc w:val="center"/>
+              <w:rPr>
+                <w:rFonts w:ascii="GeoSlab703 MdCn BT" w:hAnsi="GeoSlab703 MdCn BT"/>
+              </w:rPr>
+            </w:pPr>
+            <w:r>
+              <w:rPr>
+                <w:rFonts w:ascii="GeoSlab703 MdCn BT" w:hAnsi="GeoSlab703 MdCn BT"/>
+              </w:rPr>
+            </w:r>
+          </w:p>
+          <w:p>
+            <w:pPr>
+              <w:pStyle w:val="Normal"/>
+              <w:widowControl/>
+              <w:spacing w:before="0" w:after="0"/>
+              <w:jc w:val="center"/>
+              <w:rPr>
+                <w:rFonts w:ascii="GeoSlab703 MdCn BT" w:hAnsi="GeoSlab703 MdCn BT"/>
+              </w:rPr>
+            </w:pPr>
+            <w:r>
+              <w:rPr>
+                <w:rFonts w:ascii="GeoSlab703 MdCn BT" w:hAnsi="GeoSlab703 MdCn BT"/>
               </w:rPr>
             </w:r>
           </w:p>
@@ -2755,38 +2571,34 @@
             <w:r>
               <w:rPr>
                 <w:rFonts w:ascii="GeoSlab703 MdCn BT" w:hAnsi="GeoSlab703 MdCn BT"/>
-                <w:kern w:val="0"/>
-                <w:lang w:bidi="ar-SA"/>
-              </w:rPr>
-            </w:r>
-          </w:p>
-        </w:tc>
-        <w:tc>
-          <w:tcPr>
-            <w:tcW w:w="1536" w:type="dxa"/>
-            <w:tcBorders>
-              <w:top w:val="single" w:sz="4" w:space="0" w:color="000000"/>
-              <w:start w:val="single" w:sz="4" w:space="0" w:color="000000"/>
-              <w:bottom w:val="single" w:sz="4" w:space="0" w:color="000000"/>
-              <w:end w:val="single" w:sz="4" w:space="0" w:color="000000"/>
-            </w:tcBorders>
-            <w:vAlign w:val="center"/>
-          </w:tcPr>
-          <w:p>
-            <w:pPr>
-              <w:pStyle w:val="Normal"/>
-              <w:widowControl/>
-              <w:spacing w:before="0" w:after="0"/>
-              <w:jc w:val="center"/>
-              <w:rPr>
-                <w:rFonts w:ascii="GeoSlab703 MdCn BT" w:hAnsi="GeoSlab703 MdCn BT"/>
-              </w:rPr>
-            </w:pPr>
-            <w:r>
-              <w:rPr>
-                <w:rFonts w:ascii="GeoSlab703 MdCn BT" w:hAnsi="GeoSlab703 MdCn BT"/>
-                <w:kern w:val="0"/>
-                <w:lang w:bidi="ar-SA"/>
+              </w:rPr>
+            </w:r>
+          </w:p>
+        </w:tc>
+        <w:tc>
+          <w:tcPr>
+            <w:tcW w:w="1535" w:type="dxa"/>
+            <w:tcBorders>
+              <w:top w:val="single" w:sz="4" w:space="0" w:color="000000"/>
+              <w:start w:val="single" w:sz="4" w:space="0" w:color="000000"/>
+              <w:bottom w:val="single" w:sz="4" w:space="0" w:color="000000"/>
+              <w:end w:val="single" w:sz="4" w:space="0" w:color="000000"/>
+            </w:tcBorders>
+            <w:vAlign w:val="center"/>
+          </w:tcPr>
+          <w:p>
+            <w:pPr>
+              <w:pStyle w:val="Normal"/>
+              <w:widowControl/>
+              <w:spacing w:before="0" w:after="0"/>
+              <w:jc w:val="center"/>
+              <w:rPr>
+                <w:rFonts w:ascii="GeoSlab703 MdCn BT" w:hAnsi="GeoSlab703 MdCn BT"/>
+              </w:rPr>
+            </w:pPr>
+            <w:r>
+              <w:rPr>
+                <w:rFonts w:ascii="GeoSlab703 MdCn BT" w:hAnsi="GeoSlab703 MdCn BT"/>
               </w:rPr>
             </w:r>
           </w:p>
@@ -2815,8 +2627,6 @@
             <w:r>
               <w:rPr>
                 <w:rFonts w:ascii="GeoSlab703 MdCn BT" w:hAnsi="GeoSlab703 MdCn BT"/>
-                <w:kern w:val="0"/>
-                <w:lang w:bidi="ar-SA"/>
               </w:rPr>
             </w:r>
           </w:p>
@@ -2845,8 +2655,6 @@
             <w:r>
               <w:rPr>
                 <w:rFonts w:ascii="GeoSlab703 MdCn BT" w:hAnsi="GeoSlab703 MdCn BT"/>
-                <w:kern w:val="0"/>
-                <w:lang w:bidi="ar-SA"/>
               </w:rPr>
             </w:r>
           </w:p>
@@ -2875,8 +2683,6 @@
             <w:r>
               <w:rPr>
                 <w:rFonts w:ascii="GeoSlab703 MdCn BT" w:hAnsi="GeoSlab703 MdCn BT"/>
-                <w:kern w:val="0"/>
-                <w:lang w:bidi="ar-SA"/>
               </w:rPr>
             </w:r>
           </w:p>
@@ -2908,80 +2714,70 @@
             <w:r>
               <w:rPr>
                 <w:rFonts w:ascii="GeoSlab703 MdCn BT" w:hAnsi="GeoSlab703 MdCn BT"/>
-                <w:kern w:val="0"/>
-                <w:lang w:bidi="ar-SA"/>
-              </w:rPr>
-            </w:r>
-          </w:p>
-          <w:p>
-            <w:pPr>
-              <w:pStyle w:val="Normal"/>
-              <w:widowControl/>
-              <w:spacing w:before="0" w:after="0"/>
-              <w:jc w:val="center"/>
-              <w:rPr>
-                <w:rFonts w:ascii="GeoSlab703 MdCn BT" w:hAnsi="GeoSlab703 MdCn BT"/>
-              </w:rPr>
-            </w:pPr>
-            <w:r>
-              <w:rPr>
-                <w:rFonts w:ascii="GeoSlab703 MdCn BT" w:hAnsi="GeoSlab703 MdCn BT"/>
-                <w:kern w:val="0"/>
-                <w:lang w:bidi="ar-SA"/>
-              </w:rPr>
-            </w:r>
-          </w:p>
-          <w:p>
-            <w:pPr>
-              <w:pStyle w:val="Normal"/>
-              <w:widowControl/>
-              <w:spacing w:before="0" w:after="0"/>
-              <w:jc w:val="center"/>
-              <w:rPr>
-                <w:rFonts w:ascii="GeoSlab703 MdCn BT" w:hAnsi="GeoSlab703 MdCn BT"/>
-              </w:rPr>
-            </w:pPr>
-            <w:r>
-              <w:rPr>
-                <w:rFonts w:ascii="GeoSlab703 MdCn BT" w:hAnsi="GeoSlab703 MdCn BT"/>
-                <w:kern w:val="0"/>
-                <w:lang w:bidi="ar-SA"/>
-              </w:rPr>
-            </w:r>
-          </w:p>
-          <w:p>
-            <w:pPr>
-              <w:pStyle w:val="Normal"/>
-              <w:widowControl/>
-              <w:spacing w:before="0" w:after="0"/>
-              <w:jc w:val="center"/>
-              <w:rPr>
-                <w:rFonts w:ascii="GeoSlab703 MdCn BT" w:hAnsi="GeoSlab703 MdCn BT"/>
-              </w:rPr>
-            </w:pPr>
-            <w:r>
-              <w:rPr>
-                <w:rFonts w:ascii="GeoSlab703 MdCn BT" w:hAnsi="GeoSlab703 MdCn BT"/>
-                <w:kern w:val="0"/>
-                <w:lang w:bidi="ar-SA"/>
-              </w:rPr>
-            </w:r>
-          </w:p>
-          <w:p>
-            <w:pPr>
-              <w:pStyle w:val="Normal"/>
-              <w:widowControl/>
-              <w:spacing w:before="0" w:after="0"/>
-              <w:jc w:val="center"/>
-              <w:rPr>
-                <w:rFonts w:ascii="GeoSlab703 MdCn BT" w:hAnsi="GeoSlab703 MdCn BT"/>
-              </w:rPr>
-            </w:pPr>
-            <w:r>
-              <w:rPr>
-                <w:rFonts w:ascii="GeoSlab703 MdCn BT" w:hAnsi="GeoSlab703 MdCn BT"/>
-                <w:kern w:val="0"/>
-                <w:lang w:bidi="ar-SA"/>
+              </w:rPr>
+            </w:r>
+          </w:p>
+          <w:p>
+            <w:pPr>
+              <w:pStyle w:val="Normal"/>
+              <w:widowControl/>
+              <w:spacing w:before="0" w:after="0"/>
+              <w:jc w:val="center"/>
+              <w:rPr>
+                <w:rFonts w:ascii="GeoSlab703 MdCn BT" w:hAnsi="GeoSlab703 MdCn BT"/>
+              </w:rPr>
+            </w:pPr>
+            <w:r>
+              <w:rPr>
+                <w:rFonts w:ascii="GeoSlab703 MdCn BT" w:hAnsi="GeoSlab703 MdCn BT"/>
+              </w:rPr>
+            </w:r>
+          </w:p>
+          <w:p>
+            <w:pPr>
+              <w:pStyle w:val="Normal"/>
+              <w:widowControl/>
+              <w:spacing w:before="0" w:after="0"/>
+              <w:jc w:val="center"/>
+              <w:rPr>
+                <w:rFonts w:ascii="GeoSlab703 MdCn BT" w:hAnsi="GeoSlab703 MdCn BT"/>
+              </w:rPr>
+            </w:pPr>
+            <w:r>
+              <w:rPr>
+                <w:rFonts w:ascii="GeoSlab703 MdCn BT" w:hAnsi="GeoSlab703 MdCn BT"/>
+              </w:rPr>
+            </w:r>
+          </w:p>
+          <w:p>
+            <w:pPr>
+              <w:pStyle w:val="Normal"/>
+              <w:widowControl/>
+              <w:spacing w:before="0" w:after="0"/>
+              <w:jc w:val="center"/>
+              <w:rPr>
+                <w:rFonts w:ascii="GeoSlab703 MdCn BT" w:hAnsi="GeoSlab703 MdCn BT"/>
+              </w:rPr>
+            </w:pPr>
+            <w:r>
+              <w:rPr>
+                <w:rFonts w:ascii="GeoSlab703 MdCn BT" w:hAnsi="GeoSlab703 MdCn BT"/>
+              </w:rPr>
+            </w:r>
+          </w:p>
+          <w:p>
+            <w:pPr>
+              <w:pStyle w:val="Normal"/>
+              <w:widowControl/>
+              <w:spacing w:before="0" w:after="0"/>
+              <w:jc w:val="center"/>
+              <w:rPr>
+                <w:rFonts w:ascii="GeoSlab703 MdCn BT" w:hAnsi="GeoSlab703 MdCn BT"/>
+              </w:rPr>
+            </w:pPr>
+            <w:r>
+              <w:rPr>
+                <w:rFonts w:ascii="GeoSlab703 MdCn BT" w:hAnsi="GeoSlab703 MdCn BT"/>
               </w:rPr>
             </w:r>
           </w:p>
@@ -3010,38 +2806,34 @@
             <w:r>
               <w:rPr>
                 <w:rFonts w:ascii="GeoSlab703 MdCn BT" w:hAnsi="GeoSlab703 MdCn BT"/>
-                <w:kern w:val="0"/>
-                <w:lang w:bidi="ar-SA"/>
-              </w:rPr>
-            </w:r>
-          </w:p>
-        </w:tc>
-        <w:tc>
-          <w:tcPr>
-            <w:tcW w:w="1536" w:type="dxa"/>
-            <w:tcBorders>
-              <w:top w:val="single" w:sz="4" w:space="0" w:color="000000"/>
-              <w:start w:val="single" w:sz="4" w:space="0" w:color="000000"/>
-              <w:bottom w:val="single" w:sz="4" w:space="0" w:color="000000"/>
-              <w:end w:val="single" w:sz="4" w:space="0" w:color="000000"/>
-            </w:tcBorders>
-            <w:vAlign w:val="center"/>
-          </w:tcPr>
-          <w:p>
-            <w:pPr>
-              <w:pStyle w:val="Normal"/>
-              <w:widowControl/>
-              <w:spacing w:before="0" w:after="0"/>
-              <w:jc w:val="center"/>
-              <w:rPr>
-                <w:rFonts w:ascii="GeoSlab703 MdCn BT" w:hAnsi="GeoSlab703 MdCn BT"/>
-              </w:rPr>
-            </w:pPr>
-            <w:r>
-              <w:rPr>
-                <w:rFonts w:ascii="GeoSlab703 MdCn BT" w:hAnsi="GeoSlab703 MdCn BT"/>
-                <w:kern w:val="0"/>
-                <w:lang w:bidi="ar-SA"/>
+              </w:rPr>
+            </w:r>
+          </w:p>
+        </w:tc>
+        <w:tc>
+          <w:tcPr>
+            <w:tcW w:w="1535" w:type="dxa"/>
+            <w:tcBorders>
+              <w:top w:val="single" w:sz="4" w:space="0" w:color="000000"/>
+              <w:start w:val="single" w:sz="4" w:space="0" w:color="000000"/>
+              <w:bottom w:val="single" w:sz="4" w:space="0" w:color="000000"/>
+              <w:end w:val="single" w:sz="4" w:space="0" w:color="000000"/>
+            </w:tcBorders>
+            <w:vAlign w:val="center"/>
+          </w:tcPr>
+          <w:p>
+            <w:pPr>
+              <w:pStyle w:val="Normal"/>
+              <w:widowControl/>
+              <w:spacing w:before="0" w:after="0"/>
+              <w:jc w:val="center"/>
+              <w:rPr>
+                <w:rFonts w:ascii="GeoSlab703 MdCn BT" w:hAnsi="GeoSlab703 MdCn BT"/>
+              </w:rPr>
+            </w:pPr>
+            <w:r>
+              <w:rPr>
+                <w:rFonts w:ascii="GeoSlab703 MdCn BT" w:hAnsi="GeoSlab703 MdCn BT"/>
               </w:rPr>
             </w:r>
           </w:p>
@@ -3070,8 +2862,6 @@
             <w:r>
               <w:rPr>
                 <w:rFonts w:ascii="GeoSlab703 MdCn BT" w:hAnsi="GeoSlab703 MdCn BT"/>
-                <w:kern w:val="0"/>
-                <w:lang w:bidi="ar-SA"/>
               </w:rPr>
             </w:r>
           </w:p>
@@ -3100,8 +2890,6 @@
             <w:r>
               <w:rPr>
                 <w:rFonts w:ascii="GeoSlab703 MdCn BT" w:hAnsi="GeoSlab703 MdCn BT"/>
-                <w:kern w:val="0"/>
-                <w:lang w:bidi="ar-SA"/>
               </w:rPr>
             </w:r>
           </w:p>
@@ -3130,8 +2918,6 @@
             <w:r>
               <w:rPr>
                 <w:rFonts w:ascii="GeoSlab703 MdCn BT" w:hAnsi="GeoSlab703 MdCn BT"/>
-                <w:kern w:val="0"/>
-                <w:lang w:bidi="ar-SA"/>
               </w:rPr>
             </w:r>
           </w:p>
@@ -3163,80 +2949,70 @@
             <w:r>
               <w:rPr>
                 <w:rFonts w:ascii="GeoSlab703 MdCn BT" w:hAnsi="GeoSlab703 MdCn BT"/>
-                <w:kern w:val="0"/>
-                <w:lang w:bidi="ar-SA"/>
-              </w:rPr>
-            </w:r>
-          </w:p>
-          <w:p>
-            <w:pPr>
-              <w:pStyle w:val="Normal"/>
-              <w:widowControl/>
-              <w:spacing w:before="0" w:after="0"/>
-              <w:jc w:val="center"/>
-              <w:rPr>
-                <w:rFonts w:ascii="GeoSlab703 MdCn BT" w:hAnsi="GeoSlab703 MdCn BT"/>
-              </w:rPr>
-            </w:pPr>
-            <w:r>
-              <w:rPr>
-                <w:rFonts w:ascii="GeoSlab703 MdCn BT" w:hAnsi="GeoSlab703 MdCn BT"/>
-                <w:kern w:val="0"/>
-                <w:lang w:bidi="ar-SA"/>
-              </w:rPr>
-            </w:r>
-          </w:p>
-          <w:p>
-            <w:pPr>
-              <w:pStyle w:val="Normal"/>
-              <w:widowControl/>
-              <w:spacing w:before="0" w:after="0"/>
-              <w:jc w:val="center"/>
-              <w:rPr>
-                <w:rFonts w:ascii="GeoSlab703 MdCn BT" w:hAnsi="GeoSlab703 MdCn BT"/>
-              </w:rPr>
-            </w:pPr>
-            <w:r>
-              <w:rPr>
-                <w:rFonts w:ascii="GeoSlab703 MdCn BT" w:hAnsi="GeoSlab703 MdCn BT"/>
-                <w:kern w:val="0"/>
-                <w:lang w:bidi="ar-SA"/>
-              </w:rPr>
-            </w:r>
-          </w:p>
-          <w:p>
-            <w:pPr>
-              <w:pStyle w:val="Normal"/>
-              <w:widowControl/>
-              <w:spacing w:before="0" w:after="0"/>
-              <w:jc w:val="center"/>
-              <w:rPr>
-                <w:rFonts w:ascii="GeoSlab703 MdCn BT" w:hAnsi="GeoSlab703 MdCn BT"/>
-              </w:rPr>
-            </w:pPr>
-            <w:r>
-              <w:rPr>
-                <w:rFonts w:ascii="GeoSlab703 MdCn BT" w:hAnsi="GeoSlab703 MdCn BT"/>
-                <w:kern w:val="0"/>
-                <w:lang w:bidi="ar-SA"/>
-              </w:rPr>
-            </w:r>
-          </w:p>
-          <w:p>
-            <w:pPr>
-              <w:pStyle w:val="Normal"/>
-              <w:widowControl/>
-              <w:spacing w:before="0" w:after="0"/>
-              <w:jc w:val="center"/>
-              <w:rPr>
-                <w:rFonts w:ascii="GeoSlab703 MdCn BT" w:hAnsi="GeoSlab703 MdCn BT"/>
-              </w:rPr>
-            </w:pPr>
-            <w:r>
-              <w:rPr>
-                <w:rFonts w:ascii="GeoSlab703 MdCn BT" w:hAnsi="GeoSlab703 MdCn BT"/>
-                <w:kern w:val="0"/>
-                <w:lang w:bidi="ar-SA"/>
+              </w:rPr>
+            </w:r>
+          </w:p>
+          <w:p>
+            <w:pPr>
+              <w:pStyle w:val="Normal"/>
+              <w:widowControl/>
+              <w:spacing w:before="0" w:after="0"/>
+              <w:jc w:val="center"/>
+              <w:rPr>
+                <w:rFonts w:ascii="GeoSlab703 MdCn BT" w:hAnsi="GeoSlab703 MdCn BT"/>
+              </w:rPr>
+            </w:pPr>
+            <w:r>
+              <w:rPr>
+                <w:rFonts w:ascii="GeoSlab703 MdCn BT" w:hAnsi="GeoSlab703 MdCn BT"/>
+              </w:rPr>
+            </w:r>
+          </w:p>
+          <w:p>
+            <w:pPr>
+              <w:pStyle w:val="Normal"/>
+              <w:widowControl/>
+              <w:spacing w:before="0" w:after="0"/>
+              <w:jc w:val="center"/>
+              <w:rPr>
+                <w:rFonts w:ascii="GeoSlab703 MdCn BT" w:hAnsi="GeoSlab703 MdCn BT"/>
+              </w:rPr>
+            </w:pPr>
+            <w:r>
+              <w:rPr>
+                <w:rFonts w:ascii="GeoSlab703 MdCn BT" w:hAnsi="GeoSlab703 MdCn BT"/>
+              </w:rPr>
+            </w:r>
+          </w:p>
+          <w:p>
+            <w:pPr>
+              <w:pStyle w:val="Normal"/>
+              <w:widowControl/>
+              <w:spacing w:before="0" w:after="0"/>
+              <w:jc w:val="center"/>
+              <w:rPr>
+                <w:rFonts w:ascii="GeoSlab703 MdCn BT" w:hAnsi="GeoSlab703 MdCn BT"/>
+              </w:rPr>
+            </w:pPr>
+            <w:r>
+              <w:rPr>
+                <w:rFonts w:ascii="GeoSlab703 MdCn BT" w:hAnsi="GeoSlab703 MdCn BT"/>
+              </w:rPr>
+            </w:r>
+          </w:p>
+          <w:p>
+            <w:pPr>
+              <w:pStyle w:val="Normal"/>
+              <w:widowControl/>
+              <w:spacing w:before="0" w:after="0"/>
+              <w:jc w:val="center"/>
+              <w:rPr>
+                <w:rFonts w:ascii="GeoSlab703 MdCn BT" w:hAnsi="GeoSlab703 MdCn BT"/>
+              </w:rPr>
+            </w:pPr>
+            <w:r>
+              <w:rPr>
+                <w:rFonts w:ascii="GeoSlab703 MdCn BT" w:hAnsi="GeoSlab703 MdCn BT"/>
               </w:rPr>
             </w:r>
           </w:p>
@@ -3265,38 +3041,34 @@
             <w:r>
               <w:rPr>
                 <w:rFonts w:ascii="GeoSlab703 MdCn BT" w:hAnsi="GeoSlab703 MdCn BT"/>
-                <w:kern w:val="0"/>
-                <w:lang w:bidi="ar-SA"/>
-              </w:rPr>
-            </w:r>
-          </w:p>
-        </w:tc>
-        <w:tc>
-          <w:tcPr>
-            <w:tcW w:w="1536" w:type="dxa"/>
-            <w:tcBorders>
-              <w:top w:val="single" w:sz="4" w:space="0" w:color="000000"/>
-              <w:start w:val="single" w:sz="4" w:space="0" w:color="000000"/>
-              <w:bottom w:val="single" w:sz="4" w:space="0" w:color="000000"/>
-              <w:end w:val="single" w:sz="4" w:space="0" w:color="000000"/>
-            </w:tcBorders>
-            <w:vAlign w:val="center"/>
-          </w:tcPr>
-          <w:p>
-            <w:pPr>
-              <w:pStyle w:val="Normal"/>
-              <w:widowControl/>
-              <w:spacing w:before="0" w:after="0"/>
-              <w:jc w:val="center"/>
-              <w:rPr>
-                <w:rFonts w:ascii="GeoSlab703 MdCn BT" w:hAnsi="GeoSlab703 MdCn BT"/>
-              </w:rPr>
-            </w:pPr>
-            <w:r>
-              <w:rPr>
-                <w:rFonts w:ascii="GeoSlab703 MdCn BT" w:hAnsi="GeoSlab703 MdCn BT"/>
-                <w:kern w:val="0"/>
-                <w:lang w:bidi="ar-SA"/>
+              </w:rPr>
+            </w:r>
+          </w:p>
+        </w:tc>
+        <w:tc>
+          <w:tcPr>
+            <w:tcW w:w="1535" w:type="dxa"/>
+            <w:tcBorders>
+              <w:top w:val="single" w:sz="4" w:space="0" w:color="000000"/>
+              <w:start w:val="single" w:sz="4" w:space="0" w:color="000000"/>
+              <w:bottom w:val="single" w:sz="4" w:space="0" w:color="000000"/>
+              <w:end w:val="single" w:sz="4" w:space="0" w:color="000000"/>
+            </w:tcBorders>
+            <w:vAlign w:val="center"/>
+          </w:tcPr>
+          <w:p>
+            <w:pPr>
+              <w:pStyle w:val="Normal"/>
+              <w:widowControl/>
+              <w:spacing w:before="0" w:after="0"/>
+              <w:jc w:val="center"/>
+              <w:rPr>
+                <w:rFonts w:ascii="GeoSlab703 MdCn BT" w:hAnsi="GeoSlab703 MdCn BT"/>
+              </w:rPr>
+            </w:pPr>
+            <w:r>
+              <w:rPr>
+                <w:rFonts w:ascii="GeoSlab703 MdCn BT" w:hAnsi="GeoSlab703 MdCn BT"/>
               </w:rPr>
             </w:r>
           </w:p>
@@ -3325,8 +3097,6 @@
             <w:r>
               <w:rPr>
                 <w:rFonts w:ascii="GeoSlab703 MdCn BT" w:hAnsi="GeoSlab703 MdCn BT"/>
-                <w:kern w:val="0"/>
-                <w:lang w:bidi="ar-SA"/>
               </w:rPr>
             </w:r>
           </w:p>
@@ -3355,8 +3125,6 @@
             <w:r>
               <w:rPr>
                 <w:rFonts w:ascii="GeoSlab703 MdCn BT" w:hAnsi="GeoSlab703 MdCn BT"/>
-                <w:kern w:val="0"/>
-                <w:lang w:bidi="ar-SA"/>
               </w:rPr>
             </w:r>
           </w:p>
@@ -3385,8 +3153,6 @@
             <w:r>
               <w:rPr>
                 <w:rFonts w:ascii="GeoSlab703 MdCn BT" w:hAnsi="GeoSlab703 MdCn BT"/>
-                <w:kern w:val="0"/>
-                <w:lang w:bidi="ar-SA"/>
               </w:rPr>
             </w:r>
           </w:p>
@@ -3418,80 +3184,70 @@
             <w:r>
               <w:rPr>
                 <w:rFonts w:ascii="GeoSlab703 MdCn BT" w:hAnsi="GeoSlab703 MdCn BT"/>
-                <w:kern w:val="0"/>
-                <w:lang w:bidi="ar-SA"/>
-              </w:rPr>
-            </w:r>
-          </w:p>
-          <w:p>
-            <w:pPr>
-              <w:pStyle w:val="Normal"/>
-              <w:widowControl/>
-              <w:spacing w:before="0" w:after="0"/>
-              <w:jc w:val="center"/>
-              <w:rPr>
-                <w:rFonts w:ascii="GeoSlab703 MdCn BT" w:hAnsi="GeoSlab703 MdCn BT"/>
-              </w:rPr>
-            </w:pPr>
-            <w:r>
-              <w:rPr>
-                <w:rFonts w:ascii="GeoSlab703 MdCn BT" w:hAnsi="GeoSlab703 MdCn BT"/>
-                <w:kern w:val="0"/>
-                <w:lang w:bidi="ar-SA"/>
-              </w:rPr>
-            </w:r>
-          </w:p>
-          <w:p>
-            <w:pPr>
-              <w:pStyle w:val="Normal"/>
-              <w:widowControl/>
-              <w:spacing w:before="0" w:after="0"/>
-              <w:jc w:val="center"/>
-              <w:rPr>
-                <w:rFonts w:ascii="GeoSlab703 MdCn BT" w:hAnsi="GeoSlab703 MdCn BT"/>
-              </w:rPr>
-            </w:pPr>
-            <w:r>
-              <w:rPr>
-                <w:rFonts w:ascii="GeoSlab703 MdCn BT" w:hAnsi="GeoSlab703 MdCn BT"/>
-                <w:kern w:val="0"/>
-                <w:lang w:bidi="ar-SA"/>
-              </w:rPr>
-            </w:r>
-          </w:p>
-          <w:p>
-            <w:pPr>
-              <w:pStyle w:val="Normal"/>
-              <w:widowControl/>
-              <w:spacing w:before="0" w:after="0"/>
-              <w:jc w:val="center"/>
-              <w:rPr>
-                <w:rFonts w:ascii="GeoSlab703 MdCn BT" w:hAnsi="GeoSlab703 MdCn BT"/>
-              </w:rPr>
-            </w:pPr>
-            <w:r>
-              <w:rPr>
-                <w:rFonts w:ascii="GeoSlab703 MdCn BT" w:hAnsi="GeoSlab703 MdCn BT"/>
-                <w:kern w:val="0"/>
-                <w:lang w:bidi="ar-SA"/>
-              </w:rPr>
-            </w:r>
-          </w:p>
-          <w:p>
-            <w:pPr>
-              <w:pStyle w:val="Normal"/>
-              <w:widowControl/>
-              <w:spacing w:before="0" w:after="0"/>
-              <w:jc w:val="center"/>
-              <w:rPr>
-                <w:rFonts w:ascii="GeoSlab703 MdCn BT" w:hAnsi="GeoSlab703 MdCn BT"/>
-              </w:rPr>
-            </w:pPr>
-            <w:r>
-              <w:rPr>
-                <w:rFonts w:ascii="GeoSlab703 MdCn BT" w:hAnsi="GeoSlab703 MdCn BT"/>
-                <w:kern w:val="0"/>
-                <w:lang w:bidi="ar-SA"/>
+              </w:rPr>
+            </w:r>
+          </w:p>
+          <w:p>
+            <w:pPr>
+              <w:pStyle w:val="Normal"/>
+              <w:widowControl/>
+              <w:spacing w:before="0" w:after="0"/>
+              <w:jc w:val="center"/>
+              <w:rPr>
+                <w:rFonts w:ascii="GeoSlab703 MdCn BT" w:hAnsi="GeoSlab703 MdCn BT"/>
+              </w:rPr>
+            </w:pPr>
+            <w:r>
+              <w:rPr>
+                <w:rFonts w:ascii="GeoSlab703 MdCn BT" w:hAnsi="GeoSlab703 MdCn BT"/>
+              </w:rPr>
+            </w:r>
+          </w:p>
+          <w:p>
+            <w:pPr>
+              <w:pStyle w:val="Normal"/>
+              <w:widowControl/>
+              <w:spacing w:before="0" w:after="0"/>
+              <w:jc w:val="center"/>
+              <w:rPr>
+                <w:rFonts w:ascii="GeoSlab703 MdCn BT" w:hAnsi="GeoSlab703 MdCn BT"/>
+              </w:rPr>
+            </w:pPr>
+            <w:r>
+              <w:rPr>
+                <w:rFonts w:ascii="GeoSlab703 MdCn BT" w:hAnsi="GeoSlab703 MdCn BT"/>
+              </w:rPr>
+            </w:r>
+          </w:p>
+          <w:p>
+            <w:pPr>
+              <w:pStyle w:val="Normal"/>
+              <w:widowControl/>
+              <w:spacing w:before="0" w:after="0"/>
+              <w:jc w:val="center"/>
+              <w:rPr>
+                <w:rFonts w:ascii="GeoSlab703 MdCn BT" w:hAnsi="GeoSlab703 MdCn BT"/>
+              </w:rPr>
+            </w:pPr>
+            <w:r>
+              <w:rPr>
+                <w:rFonts w:ascii="GeoSlab703 MdCn BT" w:hAnsi="GeoSlab703 MdCn BT"/>
+              </w:rPr>
+            </w:r>
+          </w:p>
+          <w:p>
+            <w:pPr>
+              <w:pStyle w:val="Normal"/>
+              <w:widowControl/>
+              <w:spacing w:before="0" w:after="0"/>
+              <w:jc w:val="center"/>
+              <w:rPr>
+                <w:rFonts w:ascii="GeoSlab703 MdCn BT" w:hAnsi="GeoSlab703 MdCn BT"/>
+              </w:rPr>
+            </w:pPr>
+            <w:r>
+              <w:rPr>
+                <w:rFonts w:ascii="GeoSlab703 MdCn BT" w:hAnsi="GeoSlab703 MdCn BT"/>
               </w:rPr>
             </w:r>
           </w:p>
@@ -3520,38 +3276,34 @@
             <w:r>
               <w:rPr>
                 <w:rFonts w:ascii="GeoSlab703 MdCn BT" w:hAnsi="GeoSlab703 MdCn BT"/>
-                <w:kern w:val="0"/>
-                <w:lang w:bidi="ar-SA"/>
-              </w:rPr>
-            </w:r>
-          </w:p>
-        </w:tc>
-        <w:tc>
-          <w:tcPr>
-            <w:tcW w:w="1536" w:type="dxa"/>
-            <w:tcBorders>
-              <w:top w:val="single" w:sz="4" w:space="0" w:color="000000"/>
-              <w:start w:val="single" w:sz="4" w:space="0" w:color="000000"/>
-              <w:bottom w:val="single" w:sz="4" w:space="0" w:color="000000"/>
-              <w:end w:val="single" w:sz="4" w:space="0" w:color="000000"/>
-            </w:tcBorders>
-            <w:vAlign w:val="center"/>
-          </w:tcPr>
-          <w:p>
-            <w:pPr>
-              <w:pStyle w:val="Normal"/>
-              <w:widowControl/>
-              <w:spacing w:before="0" w:after="0"/>
-              <w:jc w:val="center"/>
-              <w:rPr>
-                <w:rFonts w:ascii="GeoSlab703 MdCn BT" w:hAnsi="GeoSlab703 MdCn BT"/>
-              </w:rPr>
-            </w:pPr>
-            <w:r>
-              <w:rPr>
-                <w:rFonts w:ascii="GeoSlab703 MdCn BT" w:hAnsi="GeoSlab703 MdCn BT"/>
-                <w:kern w:val="0"/>
-                <w:lang w:bidi="ar-SA"/>
+              </w:rPr>
+            </w:r>
+          </w:p>
+        </w:tc>
+        <w:tc>
+          <w:tcPr>
+            <w:tcW w:w="1535" w:type="dxa"/>
+            <w:tcBorders>
+              <w:top w:val="single" w:sz="4" w:space="0" w:color="000000"/>
+              <w:start w:val="single" w:sz="4" w:space="0" w:color="000000"/>
+              <w:bottom w:val="single" w:sz="4" w:space="0" w:color="000000"/>
+              <w:end w:val="single" w:sz="4" w:space="0" w:color="000000"/>
+            </w:tcBorders>
+            <w:vAlign w:val="center"/>
+          </w:tcPr>
+          <w:p>
+            <w:pPr>
+              <w:pStyle w:val="Normal"/>
+              <w:widowControl/>
+              <w:spacing w:before="0" w:after="0"/>
+              <w:jc w:val="center"/>
+              <w:rPr>
+                <w:rFonts w:ascii="GeoSlab703 MdCn BT" w:hAnsi="GeoSlab703 MdCn BT"/>
+              </w:rPr>
+            </w:pPr>
+            <w:r>
+              <w:rPr>
+                <w:rFonts w:ascii="GeoSlab703 MdCn BT" w:hAnsi="GeoSlab703 MdCn BT"/>
               </w:rPr>
             </w:r>
           </w:p>
@@ -3580,8 +3332,6 @@
             <w:r>
               <w:rPr>
                 <w:rFonts w:ascii="GeoSlab703 MdCn BT" w:hAnsi="GeoSlab703 MdCn BT"/>
-                <w:kern w:val="0"/>
-                <w:lang w:bidi="ar-SA"/>
               </w:rPr>
             </w:r>
           </w:p>
@@ -3610,8 +3360,6 @@
             <w:r>
               <w:rPr>
                 <w:rFonts w:ascii="GeoSlab703 MdCn BT" w:hAnsi="GeoSlab703 MdCn BT"/>
-                <w:kern w:val="0"/>
-                <w:lang w:bidi="ar-SA"/>
               </w:rPr>
             </w:r>
           </w:p>
@@ -3640,8 +3388,6 @@
             <w:r>
               <w:rPr>
                 <w:rFonts w:ascii="GeoSlab703 MdCn BT" w:hAnsi="GeoSlab703 MdCn BT"/>
-                <w:kern w:val="0"/>
-                <w:lang w:bidi="ar-SA"/>
               </w:rPr>
             </w:r>
           </w:p>
@@ -3679,7 +3425,7 @@
         <w:gridCol w:w="2407"/>
         <w:gridCol w:w="2407"/>
         <w:gridCol w:w="2407"/>
-        <w:gridCol w:w="2407"/>
+        <w:gridCol w:w="2406"/>
       </w:tblGrid>
       <w:tr>
         <w:trPr/>
@@ -3787,7 +3533,7 @@
         </w:tc>
         <w:tc>
           <w:tcPr>
-            <w:tcW w:w="2407" w:type="dxa"/>
+            <w:tcW w:w="2406" w:type="dxa"/>
             <w:tcBorders>
               <w:top w:val="single" w:sz="4" w:space="0" w:color="000000"/>
               <w:start w:val="single" w:sz="4" w:space="0" w:color="000000"/>
@@ -3846,8 +3592,6 @@
             <w:r>
               <w:rPr>
                 <w:rFonts w:ascii="GeoSlab703 MdCn BT" w:hAnsi="GeoSlab703 MdCn BT"/>
-                <w:kern w:val="0"/>
-                <w:lang w:bidi="ar-SA"/>
               </w:rPr>
             </w:r>
           </w:p>
@@ -3876,8 +3620,6 @@
             <w:r>
               <w:rPr>
                 <w:rFonts w:ascii="GeoSlab703 MdCn BT" w:hAnsi="GeoSlab703 MdCn BT"/>
-                <w:kern w:val="0"/>
-                <w:lang w:bidi="ar-SA"/>
               </w:rPr>
             </w:r>
           </w:p>
@@ -3906,38 +3648,34 @@
             <w:r>
               <w:rPr>
                 <w:rFonts w:ascii="GeoSlab703 MdCn BT" w:hAnsi="GeoSlab703 MdCn BT"/>
-                <w:kern w:val="0"/>
-                <w:lang w:bidi="ar-SA"/>
-              </w:rPr>
-            </w:r>
-          </w:p>
-        </w:tc>
-        <w:tc>
-          <w:tcPr>
-            <w:tcW w:w="2407" w:type="dxa"/>
-            <w:tcBorders>
-              <w:top w:val="single" w:sz="4" w:space="0" w:color="000000"/>
-              <w:start w:val="single" w:sz="4" w:space="0" w:color="000000"/>
-              <w:bottom w:val="single" w:sz="4" w:space="0" w:color="000000"/>
-              <w:end w:val="single" w:sz="4" w:space="0" w:color="000000"/>
-            </w:tcBorders>
-            <w:vAlign w:val="center"/>
-          </w:tcPr>
-          <w:p>
-            <w:pPr>
-              <w:pStyle w:val="Normal"/>
-              <w:widowControl/>
-              <w:spacing w:before="0" w:after="0"/>
-              <w:jc w:val="center"/>
-              <w:rPr>
-                <w:rFonts w:ascii="GeoSlab703 MdCn BT" w:hAnsi="GeoSlab703 MdCn BT"/>
-              </w:rPr>
-            </w:pPr>
-            <w:r>
-              <w:rPr>
-                <w:rFonts w:ascii="GeoSlab703 MdCn BT" w:hAnsi="GeoSlab703 MdCn BT"/>
-                <w:kern w:val="0"/>
-                <w:lang w:bidi="ar-SA"/>
+              </w:rPr>
+            </w:r>
+          </w:p>
+        </w:tc>
+        <w:tc>
+          <w:tcPr>
+            <w:tcW w:w="2406" w:type="dxa"/>
+            <w:tcBorders>
+              <w:top w:val="single" w:sz="4" w:space="0" w:color="000000"/>
+              <w:start w:val="single" w:sz="4" w:space="0" w:color="000000"/>
+              <w:bottom w:val="single" w:sz="4" w:space="0" w:color="000000"/>
+              <w:end w:val="single" w:sz="4" w:space="0" w:color="000000"/>
+            </w:tcBorders>
+            <w:vAlign w:val="center"/>
+          </w:tcPr>
+          <w:p>
+            <w:pPr>
+              <w:pStyle w:val="Normal"/>
+              <w:widowControl/>
+              <w:spacing w:before="0" w:after="0"/>
+              <w:jc w:val="center"/>
+              <w:rPr>
+                <w:rFonts w:ascii="GeoSlab703 MdCn BT" w:hAnsi="GeoSlab703 MdCn BT"/>
+              </w:rPr>
+            </w:pPr>
+            <w:r>
+              <w:rPr>
+                <w:rFonts w:ascii="GeoSlab703 MdCn BT" w:hAnsi="GeoSlab703 MdCn BT"/>
               </w:rPr>
             </w:r>
           </w:p>
@@ -3969,8 +3707,6 @@
             <w:r>
               <w:rPr>
                 <w:rFonts w:ascii="GeoSlab703 MdCn BT" w:hAnsi="GeoSlab703 MdCn BT"/>
-                <w:kern w:val="0"/>
-                <w:lang w:bidi="ar-SA"/>
               </w:rPr>
             </w:r>
           </w:p>
@@ -3999,8 +3735,6 @@
             <w:r>
               <w:rPr>
                 <w:rFonts w:ascii="GeoSlab703 MdCn BT" w:hAnsi="GeoSlab703 MdCn BT"/>
-                <w:kern w:val="0"/>
-                <w:lang w:bidi="ar-SA"/>
               </w:rPr>
             </w:r>
           </w:p>
@@ -4029,38 +3763,34 @@
             <w:r>
               <w:rPr>
                 <w:rFonts w:ascii="GeoSlab703 MdCn BT" w:hAnsi="GeoSlab703 MdCn BT"/>
-                <w:kern w:val="0"/>
-                <w:lang w:bidi="ar-SA"/>
-              </w:rPr>
-            </w:r>
-          </w:p>
-        </w:tc>
-        <w:tc>
-          <w:tcPr>
-            <w:tcW w:w="2407" w:type="dxa"/>
-            <w:tcBorders>
-              <w:top w:val="single" w:sz="4" w:space="0" w:color="000000"/>
-              <w:start w:val="single" w:sz="4" w:space="0" w:color="000000"/>
-              <w:bottom w:val="single" w:sz="4" w:space="0" w:color="000000"/>
-              <w:end w:val="single" w:sz="4" w:space="0" w:color="000000"/>
-            </w:tcBorders>
-            <w:vAlign w:val="center"/>
-          </w:tcPr>
-          <w:p>
-            <w:pPr>
-              <w:pStyle w:val="Normal"/>
-              <w:widowControl/>
-              <w:spacing w:before="0" w:after="0"/>
-              <w:jc w:val="center"/>
-              <w:rPr>
-                <w:rFonts w:ascii="GeoSlab703 MdCn BT" w:hAnsi="GeoSlab703 MdCn BT"/>
-              </w:rPr>
-            </w:pPr>
-            <w:r>
-              <w:rPr>
-                <w:rFonts w:ascii="GeoSlab703 MdCn BT" w:hAnsi="GeoSlab703 MdCn BT"/>
-                <w:kern w:val="0"/>
-                <w:lang w:bidi="ar-SA"/>
+              </w:rPr>
+            </w:r>
+          </w:p>
+        </w:tc>
+        <w:tc>
+          <w:tcPr>
+            <w:tcW w:w="2406" w:type="dxa"/>
+            <w:tcBorders>
+              <w:top w:val="single" w:sz="4" w:space="0" w:color="000000"/>
+              <w:start w:val="single" w:sz="4" w:space="0" w:color="000000"/>
+              <w:bottom w:val="single" w:sz="4" w:space="0" w:color="000000"/>
+              <w:end w:val="single" w:sz="4" w:space="0" w:color="000000"/>
+            </w:tcBorders>
+            <w:vAlign w:val="center"/>
+          </w:tcPr>
+          <w:p>
+            <w:pPr>
+              <w:pStyle w:val="Normal"/>
+              <w:widowControl/>
+              <w:spacing w:before="0" w:after="0"/>
+              <w:jc w:val="center"/>
+              <w:rPr>
+                <w:rFonts w:ascii="GeoSlab703 MdCn BT" w:hAnsi="GeoSlab703 MdCn BT"/>
+              </w:rPr>
+            </w:pPr>
+            <w:r>
+              <w:rPr>
+                <w:rFonts w:ascii="GeoSlab703 MdCn BT" w:hAnsi="GeoSlab703 MdCn BT"/>
               </w:rPr>
             </w:r>
           </w:p>
@@ -4092,8 +3822,6 @@
             <w:r>
               <w:rPr>
                 <w:rFonts w:ascii="GeoSlab703 MdCn BT" w:hAnsi="GeoSlab703 MdCn BT"/>
-                <w:kern w:val="0"/>
-                <w:lang w:bidi="ar-SA"/>
               </w:rPr>
             </w:r>
           </w:p>
@@ -4122,8 +3850,6 @@
             <w:r>
               <w:rPr>
                 <w:rFonts w:ascii="GeoSlab703 MdCn BT" w:hAnsi="GeoSlab703 MdCn BT"/>
-                <w:kern w:val="0"/>
-                <w:lang w:bidi="ar-SA"/>
               </w:rPr>
             </w:r>
           </w:p>
@@ -4152,38 +3878,34 @@
             <w:r>
               <w:rPr>
                 <w:rFonts w:ascii="GeoSlab703 MdCn BT" w:hAnsi="GeoSlab703 MdCn BT"/>
-                <w:kern w:val="0"/>
-                <w:lang w:bidi="ar-SA"/>
-              </w:rPr>
-            </w:r>
-          </w:p>
-        </w:tc>
-        <w:tc>
-          <w:tcPr>
-            <w:tcW w:w="2407" w:type="dxa"/>
-            <w:tcBorders>
-              <w:top w:val="single" w:sz="4" w:space="0" w:color="000000"/>
-              <w:start w:val="single" w:sz="4" w:space="0" w:color="000000"/>
-              <w:bottom w:val="single" w:sz="4" w:space="0" w:color="000000"/>
-              <w:end w:val="single" w:sz="4" w:space="0" w:color="000000"/>
-            </w:tcBorders>
-            <w:vAlign w:val="center"/>
-          </w:tcPr>
-          <w:p>
-            <w:pPr>
-              <w:pStyle w:val="Normal"/>
-              <w:widowControl/>
-              <w:spacing w:before="0" w:after="0"/>
-              <w:jc w:val="center"/>
-              <w:rPr>
-                <w:rFonts w:ascii="GeoSlab703 MdCn BT" w:hAnsi="GeoSlab703 MdCn BT"/>
-              </w:rPr>
-            </w:pPr>
-            <w:r>
-              <w:rPr>
-                <w:rFonts w:ascii="GeoSlab703 MdCn BT" w:hAnsi="GeoSlab703 MdCn BT"/>
-                <w:kern w:val="0"/>
-                <w:lang w:bidi="ar-SA"/>
+              </w:rPr>
+            </w:r>
+          </w:p>
+        </w:tc>
+        <w:tc>
+          <w:tcPr>
+            <w:tcW w:w="2406" w:type="dxa"/>
+            <w:tcBorders>
+              <w:top w:val="single" w:sz="4" w:space="0" w:color="000000"/>
+              <w:start w:val="single" w:sz="4" w:space="0" w:color="000000"/>
+              <w:bottom w:val="single" w:sz="4" w:space="0" w:color="000000"/>
+              <w:end w:val="single" w:sz="4" w:space="0" w:color="000000"/>
+            </w:tcBorders>
+            <w:vAlign w:val="center"/>
+          </w:tcPr>
+          <w:p>
+            <w:pPr>
+              <w:pStyle w:val="Normal"/>
+              <w:widowControl/>
+              <w:spacing w:before="0" w:after="0"/>
+              <w:jc w:val="center"/>
+              <w:rPr>
+                <w:rFonts w:ascii="GeoSlab703 MdCn BT" w:hAnsi="GeoSlab703 MdCn BT"/>
+              </w:rPr>
+            </w:pPr>
+            <w:r>
+              <w:rPr>
+                <w:rFonts w:ascii="GeoSlab703 MdCn BT" w:hAnsi="GeoSlab703 MdCn BT"/>
               </w:rPr>
             </w:r>
           </w:p>
@@ -4215,8 +3937,6 @@
             <w:r>
               <w:rPr>
                 <w:rFonts w:ascii="GeoSlab703 MdCn BT" w:hAnsi="GeoSlab703 MdCn BT"/>
-                <w:kern w:val="0"/>
-                <w:lang w:bidi="ar-SA"/>
               </w:rPr>
             </w:r>
           </w:p>
@@ -4245,8 +3965,6 @@
             <w:r>
               <w:rPr>
                 <w:rFonts w:ascii="GeoSlab703 MdCn BT" w:hAnsi="GeoSlab703 MdCn BT"/>
-                <w:kern w:val="0"/>
-                <w:lang w:bidi="ar-SA"/>
               </w:rPr>
             </w:r>
           </w:p>
@@ -4275,38 +3993,34 @@
             <w:r>
               <w:rPr>
                 <w:rFonts w:ascii="GeoSlab703 MdCn BT" w:hAnsi="GeoSlab703 MdCn BT"/>
-                <w:kern w:val="0"/>
-                <w:lang w:bidi="ar-SA"/>
-              </w:rPr>
-            </w:r>
-          </w:p>
-        </w:tc>
-        <w:tc>
-          <w:tcPr>
-            <w:tcW w:w="2407" w:type="dxa"/>
-            <w:tcBorders>
-              <w:top w:val="single" w:sz="4" w:space="0" w:color="000000"/>
-              <w:start w:val="single" w:sz="4" w:space="0" w:color="000000"/>
-              <w:bottom w:val="single" w:sz="4" w:space="0" w:color="000000"/>
-              <w:end w:val="single" w:sz="4" w:space="0" w:color="000000"/>
-            </w:tcBorders>
-            <w:vAlign w:val="center"/>
-          </w:tcPr>
-          <w:p>
-            <w:pPr>
-              <w:pStyle w:val="Normal"/>
-              <w:widowControl/>
-              <w:spacing w:before="0" w:after="0"/>
-              <w:jc w:val="center"/>
-              <w:rPr>
-                <w:rFonts w:ascii="GeoSlab703 MdCn BT" w:hAnsi="GeoSlab703 MdCn BT"/>
-              </w:rPr>
-            </w:pPr>
-            <w:r>
-              <w:rPr>
-                <w:rFonts w:ascii="GeoSlab703 MdCn BT" w:hAnsi="GeoSlab703 MdCn BT"/>
-                <w:kern w:val="0"/>
-                <w:lang w:bidi="ar-SA"/>
+              </w:rPr>
+            </w:r>
+          </w:p>
+        </w:tc>
+        <w:tc>
+          <w:tcPr>
+            <w:tcW w:w="2406" w:type="dxa"/>
+            <w:tcBorders>
+              <w:top w:val="single" w:sz="4" w:space="0" w:color="000000"/>
+              <w:start w:val="single" w:sz="4" w:space="0" w:color="000000"/>
+              <w:bottom w:val="single" w:sz="4" w:space="0" w:color="000000"/>
+              <w:end w:val="single" w:sz="4" w:space="0" w:color="000000"/>
+            </w:tcBorders>
+            <w:vAlign w:val="center"/>
+          </w:tcPr>
+          <w:p>
+            <w:pPr>
+              <w:pStyle w:val="Normal"/>
+              <w:widowControl/>
+              <w:spacing w:before="0" w:after="0"/>
+              <w:jc w:val="center"/>
+              <w:rPr>
+                <w:rFonts w:ascii="GeoSlab703 MdCn BT" w:hAnsi="GeoSlab703 MdCn BT"/>
+              </w:rPr>
+            </w:pPr>
+            <w:r>
+              <w:rPr>
+                <w:rFonts w:ascii="GeoSlab703 MdCn BT" w:hAnsi="GeoSlab703 MdCn BT"/>
               </w:rPr>
             </w:r>
           </w:p>
@@ -4603,8 +4317,6 @@
             <w:r>
               <w:rPr>
                 <w:rFonts w:ascii="GeoSlab703 MdCn BT" w:hAnsi="GeoSlab703 MdCn BT"/>
-                <w:kern w:val="0"/>
-                <w:lang w:bidi="ar-SA"/>
               </w:rPr>
             </w:r>
           </w:p>
@@ -4633,8 +4345,6 @@
             <w:r>
               <w:rPr>
                 <w:rFonts w:ascii="GeoSlab703 MdCn BT" w:hAnsi="GeoSlab703 MdCn BT"/>
-                <w:kern w:val="0"/>
-                <w:lang w:bidi="ar-SA"/>
               </w:rPr>
             </w:r>
           </w:p>
@@ -4663,8 +4373,6 @@
             <w:r>
               <w:rPr>
                 <w:rFonts w:ascii="GeoSlab703 MdCn BT" w:hAnsi="GeoSlab703 MdCn BT"/>
-                <w:kern w:val="0"/>
-                <w:lang w:bidi="ar-SA"/>
               </w:rPr>
             </w:r>
           </w:p>
@@ -4698,8 +4406,6 @@
             <w:r>
               <w:rPr>
                 <w:rFonts w:ascii="GeoSlab703 MdCn BT" w:hAnsi="GeoSlab703 MdCn BT"/>
-                <w:kern w:val="0"/>
-                <w:lang w:bidi="ar-SA"/>
               </w:rPr>
             </w:r>
           </w:p>
@@ -4728,8 +4434,6 @@
             <w:r>
               <w:rPr>
                 <w:rFonts w:ascii="GeoSlab703 MdCn BT" w:hAnsi="GeoSlab703 MdCn BT"/>
-                <w:kern w:val="0"/>
-                <w:lang w:bidi="ar-SA"/>
               </w:rPr>
             </w:r>
           </w:p>
@@ -4758,8 +4462,6 @@
             <w:r>
               <w:rPr>
                 <w:rFonts w:ascii="GeoSlab703 MdCn BT" w:hAnsi="GeoSlab703 MdCn BT"/>
-                <w:kern w:val="0"/>
-                <w:lang w:bidi="ar-SA"/>
               </w:rPr>
             </w:r>
           </w:p>
@@ -4793,8 +4495,6 @@
             <w:r>
               <w:rPr>
                 <w:rFonts w:ascii="GeoSlab703 MdCn BT" w:hAnsi="GeoSlab703 MdCn BT"/>
-                <w:kern w:val="0"/>
-                <w:lang w:bidi="ar-SA"/>
               </w:rPr>
             </w:r>
           </w:p>
@@ -4823,8 +4523,6 @@
             <w:r>
               <w:rPr>
                 <w:rFonts w:ascii="GeoSlab703 MdCn BT" w:hAnsi="GeoSlab703 MdCn BT"/>
-                <w:kern w:val="0"/>
-                <w:lang w:bidi="ar-SA"/>
               </w:rPr>
             </w:r>
           </w:p>
@@ -4853,8 +4551,6 @@
             <w:r>
               <w:rPr>
                 <w:rFonts w:ascii="GeoSlab703 MdCn BT" w:hAnsi="GeoSlab703 MdCn BT"/>
-                <w:kern w:val="0"/>
-                <w:lang w:bidi="ar-SA"/>
               </w:rPr>
             </w:r>
           </w:p>
@@ -4888,8 +4584,6 @@
             <w:r>
               <w:rPr>
                 <w:rFonts w:ascii="GeoSlab703 MdCn BT" w:hAnsi="GeoSlab703 MdCn BT"/>
-                <w:kern w:val="0"/>
-                <w:lang w:bidi="ar-SA"/>
               </w:rPr>
             </w:r>
           </w:p>
@@ -4918,8 +4612,6 @@
             <w:r>
               <w:rPr>
                 <w:rFonts w:ascii="GeoSlab703 MdCn BT" w:hAnsi="GeoSlab703 MdCn BT"/>
-                <w:kern w:val="0"/>
-                <w:lang w:bidi="ar-SA"/>
               </w:rPr>
             </w:r>
           </w:p>
@@ -4948,8 +4640,6 @@
             <w:r>
               <w:rPr>
                 <w:rFonts w:ascii="GeoSlab703 MdCn BT" w:hAnsi="GeoSlab703 MdCn BT"/>
-                <w:kern w:val="0"/>
-                <w:lang w:bidi="ar-SA"/>
               </w:rPr>
             </w:r>
           </w:p>
@@ -5056,9 +4746,9 @@
         </w:tblCellMar>
       </w:tblPr>
       <w:tblGrid>
-        <w:gridCol w:w="2775"/>
-        <w:gridCol w:w="2192"/>
-        <w:gridCol w:w="2629"/>
+        <w:gridCol w:w="2774"/>
+        <w:gridCol w:w="2193"/>
+        <w:gridCol w:w="2628"/>
         <w:gridCol w:w="2042"/>
       </w:tblGrid>
       <w:tr>
@@ -5067,7 +4757,7 @@
         </w:trPr>
         <w:tc>
           <w:tcPr>
-            <w:tcW w:w="2775" w:type="dxa"/>
+            <w:tcW w:w="2774" w:type="dxa"/>
             <w:tcBorders>
               <w:top w:val="single" w:sz="4" w:space="0" w:color="595959"/>
               <w:start w:val="single" w:sz="4" w:space="0" w:color="595959"/>
@@ -5102,7 +4792,7 @@
         </w:tc>
         <w:tc>
           <w:tcPr>
-            <w:tcW w:w="2192" w:type="dxa"/>
+            <w:tcW w:w="2193" w:type="dxa"/>
             <w:tcBorders>
               <w:top w:val="single" w:sz="4" w:space="0" w:color="595959"/>
               <w:start w:val="single" w:sz="4" w:space="0" w:color="595959"/>
@@ -5137,7 +4827,7 @@
         </w:tc>
         <w:tc>
           <w:tcPr>
-            <w:tcW w:w="2629" w:type="dxa"/>
+            <w:tcW w:w="2628" w:type="dxa"/>
             <w:tcBorders>
               <w:top w:val="single" w:sz="4" w:space="0" w:color="595959"/>
               <w:start w:val="single" w:sz="4" w:space="0" w:color="595959"/>
@@ -5212,7 +4902,7 @@
         </w:trPr>
         <w:tc>
           <w:tcPr>
-            <w:tcW w:w="2775" w:type="dxa"/>
+            <w:tcW w:w="2774" w:type="dxa"/>
             <w:tcBorders>
               <w:top w:val="single" w:sz="4" w:space="0" w:color="595959"/>
               <w:start w:val="single" w:sz="4" w:space="0" w:color="595959"/>
@@ -5238,15 +4928,13 @@
                 <w:rFonts w:ascii="GeoSlab703 MdCn BT" w:hAnsi="GeoSlab703 MdCn BT"/>
                 <w:bCs/>
                 <w:color w:themeColor="dark1" w:themeTint="d9" w:val="262626"/>
-                <w:kern w:val="0"/>
-                <w:lang w:bidi="ar-SA"/>
-              </w:rPr>
-            </w:r>
-          </w:p>
-        </w:tc>
-        <w:tc>
-          <w:tcPr>
-            <w:tcW w:w="2192" w:type="dxa"/>
+              </w:rPr>
+            </w:r>
+          </w:p>
+        </w:tc>
+        <w:tc>
+          <w:tcPr>
+            <w:tcW w:w="2193" w:type="dxa"/>
             <w:tcBorders>
               <w:top w:val="single" w:sz="4" w:space="0" w:color="595959"/>
               <w:start w:val="single" w:sz="4" w:space="0" w:color="595959"/>
@@ -5272,15 +4960,13 @@
                 <w:rFonts w:ascii="GeoSlab703 MdCn BT" w:hAnsi="GeoSlab703 MdCn BT"/>
                 <w:bCs/>
                 <w:color w:themeColor="dark1" w:themeTint="d9" w:val="262626"/>
-                <w:kern w:val="0"/>
-                <w:lang w:bidi="ar-SA"/>
-              </w:rPr>
-            </w:r>
-          </w:p>
-        </w:tc>
-        <w:tc>
-          <w:tcPr>
-            <w:tcW w:w="2629" w:type="dxa"/>
+              </w:rPr>
+            </w:r>
+          </w:p>
+        </w:tc>
+        <w:tc>
+          <w:tcPr>
+            <w:tcW w:w="2628" w:type="dxa"/>
             <w:tcBorders>
               <w:top w:val="single" w:sz="4" w:space="0" w:color="595959"/>
               <w:start w:val="single" w:sz="4" w:space="0" w:color="595959"/>
@@ -5313,9 +4999,7 @@
                 <w:bCs/>
                 <w:smallCaps/>
                 <w:color w:themeColor="dark1" w:themeTint="d9" w:val="262626"/>
-                <w:kern w:val="0"/>
                 <w:u w:val="single"/>
-                <w:lang w:bidi="ar-SA"/>
               </w:rPr>
             </w:r>
           </w:p>
@@ -5355,9 +5039,7 @@
                 <w:bCs/>
                 <w:smallCaps/>
                 <w:color w:themeColor="dark1" w:themeTint="d9" w:val="262626"/>
-                <w:kern w:val="0"/>
                 <w:u w:val="single"/>
-                <w:lang w:bidi="ar-SA"/>
               </w:rPr>
             </w:r>
           </w:p>
@@ -5369,7 +5051,7 @@
         </w:trPr>
         <w:tc>
           <w:tcPr>
-            <w:tcW w:w="2775" w:type="dxa"/>
+            <w:tcW w:w="2774" w:type="dxa"/>
             <w:tcBorders>
               <w:top w:val="single" w:sz="4" w:space="0" w:color="595959"/>
               <w:start w:val="single" w:sz="4" w:space="0" w:color="595959"/>
@@ -5395,15 +5077,13 @@
                 <w:rFonts w:ascii="GeoSlab703 MdCn BT" w:hAnsi="GeoSlab703 MdCn BT"/>
                 <w:bCs/>
                 <w:color w:themeColor="dark1" w:themeTint="d9" w:val="262626"/>
-                <w:kern w:val="0"/>
-                <w:lang w:bidi="ar-SA"/>
-              </w:rPr>
-            </w:r>
-          </w:p>
-        </w:tc>
-        <w:tc>
-          <w:tcPr>
-            <w:tcW w:w="2192" w:type="dxa"/>
+              </w:rPr>
+            </w:r>
+          </w:p>
+        </w:tc>
+        <w:tc>
+          <w:tcPr>
+            <w:tcW w:w="2193" w:type="dxa"/>
             <w:tcBorders>
               <w:top w:val="single" w:sz="4" w:space="0" w:color="595959"/>
               <w:start w:val="single" w:sz="4" w:space="0" w:color="595959"/>
@@ -5429,15 +5109,13 @@
                 <w:rFonts w:ascii="GeoSlab703 MdCn BT" w:hAnsi="GeoSlab703 MdCn BT"/>
                 <w:bCs/>
                 <w:color w:themeColor="dark1" w:themeTint="d9" w:val="262626"/>
-                <w:kern w:val="0"/>
-                <w:lang w:bidi="ar-SA"/>
-              </w:rPr>
-            </w:r>
-          </w:p>
-        </w:tc>
-        <w:tc>
-          <w:tcPr>
-            <w:tcW w:w="2629" w:type="dxa"/>
+              </w:rPr>
+            </w:r>
+          </w:p>
+        </w:tc>
+        <w:tc>
+          <w:tcPr>
+            <w:tcW w:w="2628" w:type="dxa"/>
             <w:tcBorders>
               <w:top w:val="single" w:sz="4" w:space="0" w:color="595959"/>
               <w:start w:val="single" w:sz="4" w:space="0" w:color="595959"/>
@@ -5470,9 +5148,7 @@
                 <w:bCs/>
                 <w:smallCaps/>
                 <w:color w:themeColor="dark1" w:themeTint="d9" w:val="262626"/>
-                <w:kern w:val="0"/>
                 <w:u w:val="single"/>
-                <w:lang w:bidi="ar-SA"/>
               </w:rPr>
             </w:r>
           </w:p>
@@ -5512,9 +5188,7 @@
                 <w:bCs/>
                 <w:smallCaps/>
                 <w:color w:themeColor="dark1" w:themeTint="d9" w:val="262626"/>
-                <w:kern w:val="0"/>
                 <w:u w:val="single"/>
-                <w:lang w:bidi="ar-SA"/>
               </w:rPr>
             </w:r>
           </w:p>
@@ -5526,7 +5200,7 @@
         </w:trPr>
         <w:tc>
           <w:tcPr>
-            <w:tcW w:w="2775" w:type="dxa"/>
+            <w:tcW w:w="2774" w:type="dxa"/>
             <w:tcBorders>
               <w:top w:val="single" w:sz="4" w:space="0" w:color="595959"/>
               <w:start w:val="single" w:sz="4" w:space="0" w:color="595959"/>
@@ -5552,15 +5226,13 @@
                 <w:rFonts w:ascii="GeoSlab703 MdCn BT" w:hAnsi="GeoSlab703 MdCn BT"/>
                 <w:bCs/>
                 <w:color w:themeColor="dark1" w:themeTint="d9" w:val="262626"/>
-                <w:kern w:val="0"/>
-                <w:lang w:bidi="ar-SA"/>
-              </w:rPr>
-            </w:r>
-          </w:p>
-        </w:tc>
-        <w:tc>
-          <w:tcPr>
-            <w:tcW w:w="2192" w:type="dxa"/>
+              </w:rPr>
+            </w:r>
+          </w:p>
+        </w:tc>
+        <w:tc>
+          <w:tcPr>
+            <w:tcW w:w="2193" w:type="dxa"/>
             <w:tcBorders>
               <w:top w:val="single" w:sz="4" w:space="0" w:color="595959"/>
               <w:start w:val="single" w:sz="4" w:space="0" w:color="595959"/>
@@ -5586,15 +5258,13 @@
                 <w:rFonts w:ascii="GeoSlab703 MdCn BT" w:hAnsi="GeoSlab703 MdCn BT"/>
                 <w:bCs/>
                 <w:color w:themeColor="dark1" w:themeTint="d9" w:val="262626"/>
-                <w:kern w:val="0"/>
-                <w:lang w:bidi="ar-SA"/>
-              </w:rPr>
-            </w:r>
-          </w:p>
-        </w:tc>
-        <w:tc>
-          <w:tcPr>
-            <w:tcW w:w="2629" w:type="dxa"/>
+              </w:rPr>
+            </w:r>
+          </w:p>
+        </w:tc>
+        <w:tc>
+          <w:tcPr>
+            <w:tcW w:w="2628" w:type="dxa"/>
             <w:tcBorders>
               <w:top w:val="single" w:sz="4" w:space="0" w:color="595959"/>
               <w:start w:val="single" w:sz="4" w:space="0" w:color="595959"/>
@@ -5627,9 +5297,7 @@
                 <w:bCs/>
                 <w:smallCaps/>
                 <w:color w:themeColor="dark1" w:themeTint="d9" w:val="262626"/>
-                <w:kern w:val="0"/>
                 <w:u w:val="single"/>
-                <w:lang w:bidi="ar-SA"/>
               </w:rPr>
             </w:r>
           </w:p>
@@ -5669,9 +5337,7 @@
                 <w:bCs/>
                 <w:smallCaps/>
                 <w:color w:themeColor="dark1" w:themeTint="d9" w:val="262626"/>
-                <w:kern w:val="0"/>
                 <w:u w:val="single"/>
-                <w:lang w:bidi="ar-SA"/>
               </w:rPr>
             </w:r>
           </w:p>
@@ -5683,7 +5349,7 @@
         </w:trPr>
         <w:tc>
           <w:tcPr>
-            <w:tcW w:w="2775" w:type="dxa"/>
+            <w:tcW w:w="2774" w:type="dxa"/>
             <w:tcBorders>
               <w:top w:val="single" w:sz="4" w:space="0" w:color="595959"/>
               <w:start w:val="single" w:sz="4" w:space="0" w:color="595959"/>
@@ -5709,15 +5375,13 @@
                 <w:rFonts w:ascii="GeoSlab703 MdCn BT" w:hAnsi="GeoSlab703 MdCn BT"/>
                 <w:bCs/>
                 <w:color w:themeColor="dark1" w:themeTint="d9" w:val="262626"/>
-                <w:kern w:val="0"/>
-                <w:lang w:bidi="ar-SA"/>
-              </w:rPr>
-            </w:r>
-          </w:p>
-        </w:tc>
-        <w:tc>
-          <w:tcPr>
-            <w:tcW w:w="2192" w:type="dxa"/>
+              </w:rPr>
+            </w:r>
+          </w:p>
+        </w:tc>
+        <w:tc>
+          <w:tcPr>
+            <w:tcW w:w="2193" w:type="dxa"/>
             <w:tcBorders>
               <w:top w:val="single" w:sz="4" w:space="0" w:color="595959"/>
               <w:start w:val="single" w:sz="4" w:space="0" w:color="595959"/>
@@ -5743,15 +5407,13 @@
                 <w:rFonts w:ascii="GeoSlab703 MdCn BT" w:hAnsi="GeoSlab703 MdCn BT"/>
                 <w:bCs/>
                 <w:color w:themeColor="dark1" w:themeTint="d9" w:val="262626"/>
-                <w:kern w:val="0"/>
-                <w:lang w:bidi="ar-SA"/>
-              </w:rPr>
-            </w:r>
-          </w:p>
-        </w:tc>
-        <w:tc>
-          <w:tcPr>
-            <w:tcW w:w="2629" w:type="dxa"/>
+              </w:rPr>
+            </w:r>
+          </w:p>
+        </w:tc>
+        <w:tc>
+          <w:tcPr>
+            <w:tcW w:w="2628" w:type="dxa"/>
             <w:tcBorders>
               <w:top w:val="single" w:sz="4" w:space="0" w:color="595959"/>
               <w:start w:val="single" w:sz="4" w:space="0" w:color="595959"/>
@@ -5784,9 +5446,7 @@
                 <w:bCs/>
                 <w:smallCaps/>
                 <w:color w:themeColor="dark1" w:themeTint="d9" w:val="262626"/>
-                <w:kern w:val="0"/>
                 <w:u w:val="single"/>
-                <w:lang w:bidi="ar-SA"/>
               </w:rPr>
             </w:r>
           </w:p>
@@ -5826,9 +5486,7 @@
                 <w:bCs/>
                 <w:smallCaps/>
                 <w:color w:themeColor="dark1" w:themeTint="d9" w:val="262626"/>
-                <w:kern w:val="0"/>
                 <w:u w:val="single"/>
-                <w:lang w:bidi="ar-SA"/>
               </w:rPr>
             </w:r>
           </w:p>
@@ -5840,7 +5498,7 @@
         </w:trPr>
         <w:tc>
           <w:tcPr>
-            <w:tcW w:w="2775" w:type="dxa"/>
+            <w:tcW w:w="2774" w:type="dxa"/>
             <w:tcBorders>
               <w:top w:val="single" w:sz="4" w:space="0" w:color="595959"/>
               <w:start w:val="single" w:sz="4" w:space="0" w:color="595959"/>
@@ -5866,15 +5524,13 @@
                 <w:rFonts w:ascii="GeoSlab703 MdCn BT" w:hAnsi="GeoSlab703 MdCn BT"/>
                 <w:bCs/>
                 <w:color w:themeColor="dark1" w:themeTint="d9" w:val="262626"/>
-                <w:kern w:val="0"/>
-                <w:lang w:bidi="ar-SA"/>
-              </w:rPr>
-            </w:r>
-          </w:p>
-        </w:tc>
-        <w:tc>
-          <w:tcPr>
-            <w:tcW w:w="2192" w:type="dxa"/>
+              </w:rPr>
+            </w:r>
+          </w:p>
+        </w:tc>
+        <w:tc>
+          <w:tcPr>
+            <w:tcW w:w="2193" w:type="dxa"/>
             <w:tcBorders>
               <w:top w:val="single" w:sz="4" w:space="0" w:color="595959"/>
               <w:start w:val="single" w:sz="4" w:space="0" w:color="595959"/>
@@ -5900,15 +5556,13 @@
                 <w:rFonts w:ascii="GeoSlab703 MdCn BT" w:hAnsi="GeoSlab703 MdCn BT"/>
                 <w:bCs/>
                 <w:color w:themeColor="dark1" w:themeTint="d9" w:val="262626"/>
-                <w:kern w:val="0"/>
-                <w:lang w:bidi="ar-SA"/>
-              </w:rPr>
-            </w:r>
-          </w:p>
-        </w:tc>
-        <w:tc>
-          <w:tcPr>
-            <w:tcW w:w="2629" w:type="dxa"/>
+              </w:rPr>
+            </w:r>
+          </w:p>
+        </w:tc>
+        <w:tc>
+          <w:tcPr>
+            <w:tcW w:w="2628" w:type="dxa"/>
             <w:tcBorders>
               <w:top w:val="single" w:sz="4" w:space="0" w:color="595959"/>
               <w:start w:val="single" w:sz="4" w:space="0" w:color="595959"/>
@@ -5941,9 +5595,7 @@
                 <w:bCs/>
                 <w:smallCaps/>
                 <w:color w:themeColor="dark1" w:themeTint="d9" w:val="262626"/>
-                <w:kern w:val="0"/>
                 <w:u w:val="single"/>
-                <w:lang w:bidi="ar-SA"/>
               </w:rPr>
             </w:r>
           </w:p>
@@ -5983,9 +5635,7 @@
                 <w:bCs/>
                 <w:smallCaps/>
                 <w:color w:themeColor="dark1" w:themeTint="d9" w:val="262626"/>
-                <w:kern w:val="0"/>
                 <w:u w:val="single"/>
-                <w:lang w:bidi="ar-SA"/>
               </w:rPr>
             </w:r>
           </w:p>
@@ -6551,47 +6201,16 @@
         <w:tab/>
         <w:tab/>
         <w:tab/>
-        <w:t xml:space="preserve">Arequipa, </w:t>
-      </w:r>
-      <w:r>
-        <w:rPr>
-          <w:rFonts w:cs="Arial" w:ascii="GeoSlab703 MdCn BT" w:hAnsi="GeoSlab703 MdCn BT"/>
-          <w:color w:themeColor="dark1" w:themeTint="d9" w:val="262626"/>
-        </w:rPr>
-        <w:t>{project_day}</w:t>
-      </w:r>
-      <w:r>
-        <w:rPr>
-          <w:rFonts w:cs="Arial" w:ascii="GeoSlab703 MdCn BT" w:hAnsi="GeoSlab703 MdCn BT"/>
-          <w:color w:themeColor="dark1" w:themeTint="d9" w:val="262626"/>
-        </w:rPr>
-        <w:t xml:space="preserve"> de </w:t>
-      </w:r>
-      <w:r>
-        <w:rPr>
-          <w:rFonts w:cs="Arial" w:ascii="GeoSlab703 MdCn BT" w:hAnsi="GeoSlab703 MdCn BT"/>
-          <w:color w:themeColor="dark1" w:themeTint="d9" w:val="262626"/>
-        </w:rPr>
-        <w:t>{project_month}</w:t>
-      </w:r>
-      <w:r>
-        <w:rPr>
-          <w:rFonts w:cs="Arial" w:ascii="GeoSlab703 MdCn BT" w:hAnsi="GeoSlab703 MdCn BT"/>
-          <w:color w:themeColor="dark1" w:themeTint="d9" w:val="262626"/>
-        </w:rPr>
-        <w:t xml:space="preserve"> del </w:t>
-      </w:r>
-      <w:r>
-        <w:rPr>
-          <w:rFonts w:cs="Arial" w:ascii="GeoSlab703 MdCn BT" w:hAnsi="GeoSlab703 MdCn BT"/>
-          <w:color w:themeColor="dark1" w:themeTint="d9" w:val="262626"/>
-        </w:rPr>
-        <w:t>{project_year}</w:t>
+        <w:t>Arequipa, {project_day} de {project_month} del {project_year}</w:t>
       </w:r>
     </w:p>
     <w:sectPr>
-      <w:headerReference w:type="default" r:id="rId2"/>
-      <w:footerReference w:type="default" r:id="rId3"/>
+      <w:headerReference w:type="even" r:id="rId2"/>
+      <w:headerReference w:type="default" r:id="rId3"/>
+      <w:headerReference w:type="first" r:id="rId4"/>
+      <w:footerReference w:type="even" r:id="rId5"/>
+      <w:footerReference w:type="default" r:id="rId6"/>
+      <w:footerReference w:type="first" r:id="rId7"/>
       <w:type w:val="nextPage"/>
       <w:pgSz w:w="11906" w:h="16838"/>
       <w:pgMar w:left="1134" w:right="1134" w:gutter="0" w:header="709" w:top="2410" w:footer="828" w:bottom="885"/>
@@ -6605,7 +6224,21 @@
 </file>
 
 <file path=word/footer1.xml><?xml version="1.0" encoding="utf-8"?>
-<w:ftr xmlns:o="urn:schemas-microsoft-com:office:office" xmlns:r="http://schemas.openxmlformats.org/officeDocument/2006/relationships" xmlns:v="urn:schemas-microsoft-com:vml" xmlns:w="http://schemas.openxmlformats.org/wordprocessingml/2006/main" xmlns:w10="urn:schemas-microsoft-com:office:word" xmlns:wp="http://schemas.openxmlformats.org/drawingml/2006/wordprocessingDrawing" xmlns:wps="http://schemas.microsoft.com/office/word/2010/wordprocessingShape" xmlns:wpg="http://schemas.microsoft.com/office/word/2010/wordprocessingGroup" xmlns:mc="http://schemas.openxmlformats.org/markup-compatibility/2006" xmlns:wp14="http://schemas.microsoft.com/office/word/2010/wordprocessingDrawing" xmlns:w14="http://schemas.microsoft.com/office/word/2010/wordml" xmlns:w15="http://schemas.microsoft.com/office/word/2012/wordml" mc:Ignorable="w14 wp14 w15">
+<w:ftr xmlns:o="urn:schemas-microsoft-com:office:office" xmlns:r="http://schemas.openxmlformats.org/officeDocument/2006/relationships" xmlns:v="urn:schemas-microsoft-com:vml" xmlns:w="http://schemas.openxmlformats.org/wordprocessingml/2006/main" xmlns:w10="urn:schemas-microsoft-com:office:word" xmlns:wp="http://schemas.openxmlformats.org/drawingml/2006/wordprocessingDrawing" xmlns:pic="http://schemas.openxmlformats.org/drawingml/2006/picture" xmlns:wps="http://schemas.microsoft.com/office/word/2010/wordprocessingShape" xmlns:wpg="http://schemas.microsoft.com/office/word/2010/wordprocessingGroup" xmlns:mc="http://schemas.openxmlformats.org/markup-compatibility/2006" xmlns:wp14="http://schemas.microsoft.com/office/word/2010/wordprocessingDrawing" xmlns:w14="http://schemas.microsoft.com/office/word/2010/wordml" xmlns:w15="http://schemas.microsoft.com/office/word/2012/wordml" mc:Ignorable="w14 wp14 w15">
+  <w:p>
+    <w:pPr>
+      <w:pStyle w:val="Footer"/>
+      <w:rPr/>
+    </w:pPr>
+    <w:r>
+      <w:rPr/>
+    </w:r>
+  </w:p>
+</w:ftr>
+</file>
+
+<file path=word/footer2.xml><?xml version="1.0" encoding="utf-8"?>
+<w:ftr xmlns:o="urn:schemas-microsoft-com:office:office" xmlns:r="http://schemas.openxmlformats.org/officeDocument/2006/relationships" xmlns:v="urn:schemas-microsoft-com:vml" xmlns:w="http://schemas.openxmlformats.org/wordprocessingml/2006/main" xmlns:w10="urn:schemas-microsoft-com:office:word" xmlns:wp="http://schemas.openxmlformats.org/drawingml/2006/wordprocessingDrawing" xmlns:pic="http://schemas.openxmlformats.org/drawingml/2006/picture" xmlns:wps="http://schemas.microsoft.com/office/word/2010/wordprocessingShape" xmlns:wpg="http://schemas.microsoft.com/office/word/2010/wordprocessingGroup" xmlns:mc="http://schemas.openxmlformats.org/markup-compatibility/2006" xmlns:wp14="http://schemas.microsoft.com/office/word/2010/wordprocessingDrawing" xmlns:w14="http://schemas.microsoft.com/office/word/2010/wordml" xmlns:w15="http://schemas.microsoft.com/office/word/2012/wordml" mc:Ignorable="w14 wp14 w15">
   <w:p>
     <w:pPr>
       <w:pStyle w:val="Footer"/>
@@ -6616,7 +6249,7 @@
       <mc:AlternateContent>
         <mc:Choice Requires="wps">
           <w:drawing>
-            <wp:anchor behindDoc="1" distT="0" distB="0" distL="0" distR="0" simplePos="0" locked="0" layoutInCell="0" allowOverlap="1" relativeHeight="15">
+            <wp:anchor behindDoc="1" distT="635" distB="0" distL="0" distR="0" simplePos="0" locked="0" layoutInCell="0" allowOverlap="1" relativeHeight="12">
               <wp:simplePos x="0" y="0"/>
               <wp:positionH relativeFrom="page">
                 <wp:posOffset>5694045</wp:posOffset>
@@ -6627,7 +6260,226 @@
               <wp:extent cx="1657350" cy="615315"/>
               <wp:effectExtent l="0" t="635" r="0" b="0"/>
               <wp:wrapNone/>
-              <wp:docPr id="2" name="Rectángulo 45"/>
+              <wp:docPr id="3" name="Rectángulo 45"/>
+              <a:graphic xmlns:a="http://schemas.openxmlformats.org/drawingml/2006/main">
+                <a:graphicData uri="http://schemas.microsoft.com/office/word/2010/wordprocessingShape">
+                  <wps:wsp>
+                    <wps:cNvSpPr/>
+                    <wps:spPr>
+                      <a:xfrm>
+                        <a:off x="0" y="0"/>
+                        <a:ext cx="1657440" cy="615240"/>
+                      </a:xfrm>
+                      <a:prstGeom prst="rect">
+                        <a:avLst/>
+                      </a:prstGeom>
+                      <a:noFill/>
+                      <a:ln w="0">
+                        <a:noFill/>
+                      </a:ln>
+                    </wps:spPr>
+                    <wps:style>
+                      <a:lnRef idx="0"/>
+                      <a:fillRef idx="0"/>
+                      <a:effectRef idx="0"/>
+                      <a:fontRef idx="minor"/>
+                    </wps:style>
+                    <wps:txbx>
+                      <w:txbxContent>
+                        <w:p>
+                          <w:pPr>
+                            <w:pStyle w:val="Contenidodelmarco"/>
+                            <w:rPr>
+                              <w:rFonts w:ascii="GeoSlab703 MdCn BT" w:hAnsi="GeoSlab703 MdCn BT"/>
+                              <w:bCs/>
+                              <w:sz w:val="20"/>
+                              <w:szCs w:val="20"/>
+                            </w:rPr>
+                          </w:pPr>
+                          <w:r>
+                            <w:rPr>
+                              <w:rFonts w:eastAsia="Cambria" w:cs="Cambria" w:ascii="GeoSlab703 MdCn BT" w:hAnsi="GeoSlab703 MdCn BT"/>
+                              <w:bCs/>
+                              <w:color w:val="000000"/>
+                              <w:sz w:val="20"/>
+                              <w:szCs w:val="20"/>
+                            </w:rPr>
+                            <w:t>Código: PC-OP-IF-02</w:t>
+                          </w:r>
+                        </w:p>
+                        <w:p>
+                          <w:pPr>
+                            <w:pStyle w:val="Contenidodelmarco"/>
+                            <w:rPr>
+                              <w:rFonts w:ascii="GeoSlab703 MdCn BT" w:hAnsi="GeoSlab703 MdCn BT"/>
+                              <w:bCs/>
+                              <w:sz w:val="20"/>
+                              <w:szCs w:val="20"/>
+                            </w:rPr>
+                          </w:pPr>
+                          <w:r>
+                            <w:rPr>
+                              <w:rFonts w:eastAsia="Cambria" w:cs="Cambria" w:ascii="GeoSlab703 MdCn BT" w:hAnsi="GeoSlab703 MdCn BT"/>
+                              <w:bCs/>
+                              <w:color w:val="000000"/>
+                              <w:sz w:val="20"/>
+                              <w:szCs w:val="20"/>
+                            </w:rPr>
+                            <w:t>Versión: 0.0</w:t>
+                          </w:r>
+                        </w:p>
+                        <w:p>
+                          <w:pPr>
+                            <w:pStyle w:val="Contenidodelmarco"/>
+                            <w:rPr>
+                              <w:rFonts w:ascii="GeoSlab703 MdCn BT" w:hAnsi="GeoSlab703 MdCn BT"/>
+                              <w:bCs/>
+                              <w:sz w:val="20"/>
+                              <w:szCs w:val="20"/>
+                            </w:rPr>
+                          </w:pPr>
+                          <w:r>
+                            <w:rPr>
+                              <w:rFonts w:eastAsia="Cambria" w:cs="Cambria" w:ascii="GeoSlab703 MdCn BT" w:hAnsi="GeoSlab703 MdCn BT"/>
+                              <w:bCs/>
+                              <w:color w:val="000000"/>
+                              <w:sz w:val="20"/>
+                              <w:szCs w:val="20"/>
+                            </w:rPr>
+                            <w:t>F. vigencia: 03-11-2023</w:t>
+                          </w:r>
+                        </w:p>
+                      </w:txbxContent>
+                    </wps:txbx>
+                    <wps:bodyPr anchor="t">
+                      <a:noAutofit/>
+                    </wps:bodyPr>
+                  </wps:wsp>
+                </a:graphicData>
+              </a:graphic>
+            </wp:anchor>
+          </w:drawing>
+        </mc:Choice>
+        <mc:Fallback>
+          <w:pict>
+            <v:rect id="shape_0" ID="Rectángulo 45" path="m0,0l-2147483645,0l-2147483645,-2147483646l0,-2147483646xe" stroked="f" o:allowincell="f" style="position:absolute;margin-left:448.35pt;margin-top:12pt;width:130.45pt;height:48.4pt;mso-wrap-style:square;v-text-anchor:top;mso-position-horizontal-relative:page">
+              <v:fill o:detectmouseclick="t" on="false"/>
+              <v:stroke color="#3465a4" joinstyle="round" endcap="flat"/>
+              <v:textbox>
+                <w:txbxContent>
+                  <w:p>
+                    <w:pPr>
+                      <w:pStyle w:val="Contenidodelmarco"/>
+                      <w:rPr>
+                        <w:rFonts w:ascii="GeoSlab703 MdCn BT" w:hAnsi="GeoSlab703 MdCn BT"/>
+                        <w:bCs/>
+                        <w:sz w:val="20"/>
+                        <w:szCs w:val="20"/>
+                      </w:rPr>
+                    </w:pPr>
+                    <w:r>
+                      <w:rPr>
+                        <w:rFonts w:eastAsia="Cambria" w:cs="Cambria" w:ascii="GeoSlab703 MdCn BT" w:hAnsi="GeoSlab703 MdCn BT"/>
+                        <w:bCs/>
+                        <w:color w:val="000000"/>
+                        <w:sz w:val="20"/>
+                        <w:szCs w:val="20"/>
+                      </w:rPr>
+                      <w:t>Código: PC-OP-IF-02</w:t>
+                    </w:r>
+                  </w:p>
+                  <w:p>
+                    <w:pPr>
+                      <w:pStyle w:val="Contenidodelmarco"/>
+                      <w:rPr>
+                        <w:rFonts w:ascii="GeoSlab703 MdCn BT" w:hAnsi="GeoSlab703 MdCn BT"/>
+                        <w:bCs/>
+                        <w:sz w:val="20"/>
+                        <w:szCs w:val="20"/>
+                      </w:rPr>
+                    </w:pPr>
+                    <w:r>
+                      <w:rPr>
+                        <w:rFonts w:eastAsia="Cambria" w:cs="Cambria" w:ascii="GeoSlab703 MdCn BT" w:hAnsi="GeoSlab703 MdCn BT"/>
+                        <w:bCs/>
+                        <w:color w:val="000000"/>
+                        <w:sz w:val="20"/>
+                        <w:szCs w:val="20"/>
+                      </w:rPr>
+                      <w:t>Versión: 0.0</w:t>
+                    </w:r>
+                  </w:p>
+                  <w:p>
+                    <w:pPr>
+                      <w:pStyle w:val="Contenidodelmarco"/>
+                      <w:rPr>
+                        <w:rFonts w:ascii="GeoSlab703 MdCn BT" w:hAnsi="GeoSlab703 MdCn BT"/>
+                        <w:bCs/>
+                        <w:sz w:val="20"/>
+                        <w:szCs w:val="20"/>
+                      </w:rPr>
+                    </w:pPr>
+                    <w:r>
+                      <w:rPr>
+                        <w:rFonts w:eastAsia="Cambria" w:cs="Cambria" w:ascii="GeoSlab703 MdCn BT" w:hAnsi="GeoSlab703 MdCn BT"/>
+                        <w:bCs/>
+                        <w:color w:val="000000"/>
+                        <w:sz w:val="20"/>
+                        <w:szCs w:val="20"/>
+                      </w:rPr>
+                      <w:t>F. vigencia: 03-11-2023</w:t>
+                    </w:r>
+                  </w:p>
+                </w:txbxContent>
+              </v:textbox>
+              <w10:wrap type="none"/>
+            </v:rect>
+          </w:pict>
+        </mc:Fallback>
+      </mc:AlternateContent>
+    </w:r>
+  </w:p>
+  <w:p>
+    <w:pPr>
+      <w:pStyle w:val="Footer"/>
+      <w:tabs>
+        <w:tab w:val="clear" w:pos="4419"/>
+        <w:tab w:val="clear" w:pos="8838"/>
+        <w:tab w:val="left" w:pos="6825" w:leader="none"/>
+      </w:tabs>
+      <w:rPr/>
+    </w:pPr>
+    <w:r>
+      <w:rPr/>
+    </w:r>
+  </w:p>
+</w:ftr>
+</file>
+
+<file path=word/footer3.xml><?xml version="1.0" encoding="utf-8"?>
+<w:ftr xmlns:o="urn:schemas-microsoft-com:office:office" xmlns:r="http://schemas.openxmlformats.org/officeDocument/2006/relationships" xmlns:v="urn:schemas-microsoft-com:vml" xmlns:w="http://schemas.openxmlformats.org/wordprocessingml/2006/main" xmlns:w10="urn:schemas-microsoft-com:office:word" xmlns:wp="http://schemas.openxmlformats.org/drawingml/2006/wordprocessingDrawing" xmlns:pic="http://schemas.openxmlformats.org/drawingml/2006/picture" xmlns:wps="http://schemas.microsoft.com/office/word/2010/wordprocessingShape" xmlns:wpg="http://schemas.microsoft.com/office/word/2010/wordprocessingGroup" xmlns:mc="http://schemas.openxmlformats.org/markup-compatibility/2006" xmlns:wp14="http://schemas.microsoft.com/office/word/2010/wordprocessingDrawing" xmlns:w14="http://schemas.microsoft.com/office/word/2010/wordml" xmlns:w15="http://schemas.microsoft.com/office/word/2012/wordml" mc:Ignorable="w14 wp14 w15">
+  <w:p>
+    <w:pPr>
+      <w:pStyle w:val="Footer"/>
+      <w:rPr/>
+    </w:pPr>
+    <w:r>
+      <w:rPr/>
+      <mc:AlternateContent>
+        <mc:Choice Requires="wps">
+          <w:drawing>
+            <wp:anchor behindDoc="1" distT="635" distB="0" distL="0" distR="0" simplePos="0" locked="0" layoutInCell="0" allowOverlap="1" relativeHeight="12">
+              <wp:simplePos x="0" y="0"/>
+              <wp:positionH relativeFrom="page">
+                <wp:posOffset>5694045</wp:posOffset>
+              </wp:positionH>
+              <wp:positionV relativeFrom="paragraph">
+                <wp:posOffset>152400</wp:posOffset>
+              </wp:positionV>
+              <wp:extent cx="1657350" cy="615315"/>
+              <wp:effectExtent l="0" t="635" r="0" b="0"/>
+              <wp:wrapNone/>
+              <wp:docPr id="4" name="Rectángulo 45"/>
               <a:graphic xmlns:a="http://schemas.openxmlformats.org/drawingml/2006/main">
                 <a:graphicData uri="http://schemas.microsoft.com/office/word/2010/wordprocessingShape">
                   <wps:wsp>
@@ -6824,7 +6676,21 @@
 </file>
 
 <file path=word/header1.xml><?xml version="1.0" encoding="utf-8"?>
-<w:hdr xmlns:o="urn:schemas-microsoft-com:office:office" xmlns:r="http://schemas.openxmlformats.org/officeDocument/2006/relationships" xmlns:v="urn:schemas-microsoft-com:vml" xmlns:w="http://schemas.openxmlformats.org/wordprocessingml/2006/main" xmlns:w10="urn:schemas-microsoft-com:office:word" xmlns:wp="http://schemas.openxmlformats.org/drawingml/2006/wordprocessingDrawing" xmlns:wps="http://schemas.microsoft.com/office/word/2010/wordprocessingShape" xmlns:wpg="http://schemas.microsoft.com/office/word/2010/wordprocessingGroup" xmlns:mc="http://schemas.openxmlformats.org/markup-compatibility/2006" xmlns:wp14="http://schemas.microsoft.com/office/word/2010/wordprocessingDrawing" xmlns:w14="http://schemas.microsoft.com/office/word/2010/wordml" xmlns:w15="http://schemas.microsoft.com/office/word/2012/wordml" mc:Ignorable="w14 wp14 w15">
+<w:hdr xmlns:o="urn:schemas-microsoft-com:office:office" xmlns:r="http://schemas.openxmlformats.org/officeDocument/2006/relationships" xmlns:v="urn:schemas-microsoft-com:vml" xmlns:w="http://schemas.openxmlformats.org/wordprocessingml/2006/main" xmlns:w10="urn:schemas-microsoft-com:office:word" xmlns:wp="http://schemas.openxmlformats.org/drawingml/2006/wordprocessingDrawing" xmlns:pic="http://schemas.openxmlformats.org/drawingml/2006/picture" xmlns:wps="http://schemas.microsoft.com/office/word/2010/wordprocessingShape" xmlns:wpg="http://schemas.microsoft.com/office/word/2010/wordprocessingGroup" xmlns:mc="http://schemas.openxmlformats.org/markup-compatibility/2006" xmlns:wp14="http://schemas.microsoft.com/office/word/2010/wordprocessingDrawing" xmlns:w14="http://schemas.microsoft.com/office/word/2010/wordml" xmlns:w15="http://schemas.microsoft.com/office/word/2012/wordml" mc:Ignorable="w14 wp14 w15">
+  <w:p>
+    <w:pPr>
+      <w:pStyle w:val="Header"/>
+      <w:rPr/>
+    </w:pPr>
+    <w:r>
+      <w:rPr/>
+    </w:r>
+  </w:p>
+</w:hdr>
+</file>
+
+<file path=word/header2.xml><?xml version="1.0" encoding="utf-8"?>
+<w:hdr xmlns:o="urn:schemas-microsoft-com:office:office" xmlns:r="http://schemas.openxmlformats.org/officeDocument/2006/relationships" xmlns:v="urn:schemas-microsoft-com:vml" xmlns:w="http://schemas.openxmlformats.org/wordprocessingml/2006/main" xmlns:w10="urn:schemas-microsoft-com:office:word" xmlns:wp="http://schemas.openxmlformats.org/drawingml/2006/wordprocessingDrawing" xmlns:pic="http://schemas.openxmlformats.org/drawingml/2006/picture" xmlns:wps="http://schemas.microsoft.com/office/word/2010/wordprocessingShape" xmlns:wpg="http://schemas.microsoft.com/office/word/2010/wordprocessingGroup" xmlns:mc="http://schemas.openxmlformats.org/markup-compatibility/2006" xmlns:wp14="http://schemas.microsoft.com/office/word/2010/wordprocessingDrawing" xmlns:w14="http://schemas.microsoft.com/office/word/2010/wordml" xmlns:w15="http://schemas.microsoft.com/office/word/2012/wordml" mc:Ignorable="w14 wp14 w15">
   <w:p>
     <w:pPr>
       <w:pStyle w:val="Header"/>
@@ -6833,7 +6699,7 @@
     <w:r>
       <w:rPr/>
       <w:drawing>
-        <wp:anchor behindDoc="1" distT="0" distB="0" distL="0" distR="0" simplePos="0" locked="0" layoutInCell="1" allowOverlap="1" relativeHeight="6">
+        <wp:anchor behindDoc="1" distT="0" distB="0" distL="0" distR="0" simplePos="0" locked="0" layoutInCell="1" allowOverlap="1" relativeHeight="5">
           <wp:simplePos x="0" y="0"/>
           <wp:positionH relativeFrom="column">
             <wp:posOffset>-720090</wp:posOffset>
@@ -6871,6 +6737,77 @@
                   <a:prstGeom prst="rect">
                     <a:avLst/>
                   </a:prstGeom>
+                  <a:noFill/>
+                </pic:spPr>
+              </pic:pic>
+            </a:graphicData>
+          </a:graphic>
+        </wp:anchor>
+      </w:drawing>
+    </w:r>
+  </w:p>
+  <w:p>
+    <w:pPr>
+      <w:pStyle w:val="Header"/>
+      <w:ind w:hanging="420"/>
+      <w:rPr/>
+    </w:pPr>
+    <w:r>
+      <w:rPr/>
+    </w:r>
+  </w:p>
+</w:hdr>
+</file>
+
+<file path=word/header3.xml><?xml version="1.0" encoding="utf-8"?>
+<w:hdr xmlns:o="urn:schemas-microsoft-com:office:office" xmlns:r="http://schemas.openxmlformats.org/officeDocument/2006/relationships" xmlns:v="urn:schemas-microsoft-com:vml" xmlns:w="http://schemas.openxmlformats.org/wordprocessingml/2006/main" xmlns:w10="urn:schemas-microsoft-com:office:word" xmlns:wp="http://schemas.openxmlformats.org/drawingml/2006/wordprocessingDrawing" xmlns:pic="http://schemas.openxmlformats.org/drawingml/2006/picture" xmlns:wps="http://schemas.microsoft.com/office/word/2010/wordprocessingShape" xmlns:wpg="http://schemas.microsoft.com/office/word/2010/wordprocessingGroup" xmlns:mc="http://schemas.openxmlformats.org/markup-compatibility/2006" xmlns:wp14="http://schemas.microsoft.com/office/word/2010/wordprocessingDrawing" xmlns:w14="http://schemas.microsoft.com/office/word/2010/wordml" xmlns:w15="http://schemas.microsoft.com/office/word/2012/wordml" mc:Ignorable="w14 wp14 w15">
+  <w:p>
+    <w:pPr>
+      <w:pStyle w:val="Header"/>
+      <w:rPr/>
+    </w:pPr>
+    <w:r>
+      <w:rPr/>
+      <w:drawing>
+        <wp:anchor behindDoc="1" distT="0" distB="0" distL="0" distR="0" simplePos="0" locked="0" layoutInCell="1" allowOverlap="1" relativeHeight="5">
+          <wp:simplePos x="0" y="0"/>
+          <wp:positionH relativeFrom="column">
+            <wp:posOffset>-720090</wp:posOffset>
+          </wp:positionH>
+          <wp:positionV relativeFrom="paragraph">
+            <wp:posOffset>-450215</wp:posOffset>
+          </wp:positionV>
+          <wp:extent cx="7560310" cy="10692130"/>
+          <wp:effectExtent l="0" t="0" r="0" b="0"/>
+          <wp:wrapNone/>
+          <wp:docPr id="2" name="Imagen 129142127" descr="" title=""/>
+          <wp:cNvGraphicFramePr>
+            <a:graphicFrameLocks xmlns:a="http://schemas.openxmlformats.org/drawingml/2006/main" noChangeAspect="1"/>
+          </wp:cNvGraphicFramePr>
+          <a:graphic xmlns:a="http://schemas.openxmlformats.org/drawingml/2006/main">
+            <a:graphicData uri="http://schemas.openxmlformats.org/drawingml/2006/picture">
+              <pic:pic xmlns:pic="http://schemas.openxmlformats.org/drawingml/2006/picture">
+                <pic:nvPicPr>
+                  <pic:cNvPr id="2" name="Imagen 129142127" descr="" title=""/>
+                  <pic:cNvPicPr>
+                    <a:picLocks noChangeAspect="1" noChangeArrowheads="1"/>
+                  </pic:cNvPicPr>
+                </pic:nvPicPr>
+                <pic:blipFill>
+                  <a:blip r:embed="rId1"/>
+                  <a:stretch>
+                    <a:fillRect/>
+                  </a:stretch>
+                </pic:blipFill>
+                <pic:spPr bwMode="auto">
+                  <a:xfrm>
+                    <a:off x="0" y="0"/>
+                    <a:ext cx="7560310" cy="10692130"/>
+                  </a:xfrm>
+                  <a:prstGeom prst="rect">
+                    <a:avLst/>
+                  </a:prstGeom>
+                  <a:noFill/>
                 </pic:spPr>
               </pic:pic>
             </a:graphicData>
@@ -6899,7 +6836,7 @@
       <w:start w:val="1"/>
       <w:numFmt w:val="none"/>
       <w:suff w:val="nothing"/>
-      <w:lvlText w:val="%1"/>
+      <w:lvlText w:val=""/>
       <w:lvlJc w:val="start"/>
       <w:pPr>
         <w:tabs>
@@ -6912,7 +6849,7 @@
       <w:start w:val="1"/>
       <w:numFmt w:val="none"/>
       <w:suff w:val="nothing"/>
-      <w:lvlText w:val="%2"/>
+      <w:lvlText w:val=""/>
       <w:lvlJc w:val="start"/>
       <w:pPr>
         <w:tabs>
@@ -6925,7 +6862,7 @@
       <w:start w:val="1"/>
       <w:numFmt w:val="none"/>
       <w:suff w:val="nothing"/>
-      <w:lvlText w:val="%3"/>
+      <w:lvlText w:val=""/>
       <w:lvlJc w:val="start"/>
       <w:pPr>
         <w:tabs>
@@ -6938,7 +6875,7 @@
       <w:start w:val="1"/>
       <w:numFmt w:val="none"/>
       <w:suff w:val="nothing"/>
-      <w:lvlText w:val="%4"/>
+      <w:lvlText w:val=""/>
       <w:lvlJc w:val="start"/>
       <w:pPr>
         <w:tabs>
@@ -6951,7 +6888,7 @@
       <w:start w:val="1"/>
       <w:numFmt w:val="none"/>
       <w:suff w:val="nothing"/>
-      <w:lvlText w:val="%5"/>
+      <w:lvlText w:val=""/>
       <w:lvlJc w:val="start"/>
       <w:pPr>
         <w:tabs>
@@ -6964,7 +6901,7 @@
       <w:start w:val="1"/>
       <w:numFmt w:val="none"/>
       <w:suff w:val="nothing"/>
-      <w:lvlText w:val="%6"/>
+      <w:lvlText w:val=""/>
       <w:lvlJc w:val="start"/>
       <w:pPr>
         <w:tabs>
@@ -6977,7 +6914,7 @@
       <w:start w:val="1"/>
       <w:numFmt w:val="none"/>
       <w:suff w:val="nothing"/>
-      <w:lvlText w:val="%7"/>
+      <w:lvlText w:val=""/>
       <w:lvlJc w:val="start"/>
       <w:pPr>
         <w:tabs>
@@ -6990,7 +6927,7 @@
       <w:start w:val="1"/>
       <w:numFmt w:val="none"/>
       <w:suff w:val="nothing"/>
-      <w:lvlText w:val="%8"/>
+      <w:lvlText w:val=""/>
       <w:lvlJc w:val="start"/>
       <w:pPr>
         <w:tabs>
@@ -7003,7 +6940,7 @@
       <w:start w:val="1"/>
       <w:numFmt w:val="none"/>
       <w:suff w:val="nothing"/>
-      <w:lvlText w:val="%9"/>
+      <w:lvlText w:val=""/>
       <w:lvlJc w:val="start"/>
       <w:pPr>
         <w:tabs>
@@ -7444,9 +7381,8 @@
     <w:qFormat/>
     <w:pPr>
       <w:widowControl/>
-      <w:kinsoku w:val="true"/>
-      <w:overflowPunct w:val="true"/>
-      <w:autoSpaceDE w:val="true"/>
+      <w:suppressAutoHyphens w:val="true"/>
+      <w:overflowPunct w:val="false"/>
       <w:bidi w:val="0"/>
       <w:spacing w:lineRule="auto" w:line="240" w:before="0" w:after="0"/>
       <w:jc w:val="start"/>
@@ -7461,7 +7397,7 @@
     </w:rPr>
   </w:style>
   <w:style w:type="paragraph" w:styleId="Heading1">
-    <w:name w:val="Heading 1"/>
+    <w:name w:val="heading 1"/>
     <w:basedOn w:val="Normal"/>
     <w:next w:val="Normal"/>
     <w:link w:val="Ttulo1Car"/>
@@ -7482,7 +7418,7 @@
     </w:rPr>
   </w:style>
   <w:style w:type="paragraph" w:styleId="Heading2">
-    <w:name w:val="Heading 2"/>
+    <w:name w:val="heading 2"/>
     <w:basedOn w:val="Normal"/>
     <w:next w:val="Normal"/>
     <w:link w:val="Ttulo2Car"/>
@@ -7591,8 +7527,8 @@
     <w:qFormat/>
     <w:rPr/>
   </w:style>
-  <w:style w:type="paragraph" w:styleId="Ttulo">
-    <w:name w:val="Título"/>
+  <w:style w:type="paragraph" w:styleId="Heading">
+    <w:name w:val="Heading"/>
     <w:basedOn w:val="Normal"/>
     <w:next w:val="BodyText"/>
     <w:qFormat/>
@@ -7623,7 +7559,7 @@
     </w:rPr>
   </w:style>
   <w:style w:type="paragraph" w:styleId="Caption">
-    <w:name w:val="Caption"/>
+    <w:name w:val="caption"/>
     <w:basedOn w:val="Normal"/>
     <w:qFormat/>
     <w:pPr>
@@ -7636,6 +7572,32 @@
       <w:iCs/>
       <w:sz w:val="24"/>
       <w:szCs w:val="24"/>
+    </w:rPr>
+  </w:style>
+  <w:style w:type="paragraph" w:styleId="Index">
+    <w:name w:val="Index"/>
+    <w:basedOn w:val="Normal"/>
+    <w:qFormat/>
+    <w:pPr>
+      <w:suppressLineNumbers/>
+    </w:pPr>
+    <w:rPr>
+      <w:rFonts w:cs="Noto Sans Devanagari"/>
+    </w:rPr>
+  </w:style>
+  <w:style w:type="paragraph" w:styleId="Ttulo">
+    <w:name w:val="Título"/>
+    <w:basedOn w:val="Normal"/>
+    <w:next w:val="BodyText"/>
+    <w:qFormat/>
+    <w:pPr>
+      <w:keepNext w:val="true"/>
+      <w:spacing w:before="240" w:after="120"/>
+    </w:pPr>
+    <w:rPr>
+      <w:rFonts w:ascii="Liberation Sans" w:hAnsi="Liberation Sans" w:eastAsia="Noto Sans CJK SC" w:cs="Noto Sans Devanagari"/>
+      <w:sz w:val="28"/>
+      <w:szCs w:val="28"/>
     </w:rPr>
   </w:style>
   <w:style w:type="paragraph" w:styleId="ndice">
@@ -7656,8 +7618,15 @@
     <w:pPr/>
     <w:rPr/>
   </w:style>
+  <w:style w:type="paragraph" w:styleId="HeaderandFooter">
+    <w:name w:val="Header and Footer"/>
+    <w:basedOn w:val="Normal"/>
+    <w:qFormat/>
+    <w:pPr/>
+    <w:rPr/>
+  </w:style>
   <w:style w:type="paragraph" w:styleId="Header">
-    <w:name w:val="Header"/>
+    <w:name w:val="header"/>
     <w:basedOn w:val="Normal"/>
     <w:link w:val="EncabezadoCar"/>
     <w:pPr>
@@ -7693,7 +7662,7 @@
     </w:rPr>
   </w:style>
   <w:style w:type="paragraph" w:styleId="Footer">
-    <w:name w:val="Footer"/>
+    <w:name w:val="footer"/>
     <w:basedOn w:val="Normal"/>
     <w:link w:val="PiedepginaCar"/>
     <w:pPr>
@@ -7710,9 +7679,8 @@
     <w:qFormat/>
     <w:pPr>
       <w:widowControl/>
-      <w:kinsoku w:val="true"/>
-      <w:overflowPunct w:val="true"/>
-      <w:autoSpaceDE w:val="true"/>
+      <w:suppressAutoHyphens w:val="true"/>
+      <w:overflowPunct w:val="false"/>
       <w:bidi w:val="0"/>
       <w:spacing w:lineRule="auto" w:line="240" w:before="0" w:after="0"/>
       <w:jc w:val="start"/>
@@ -7752,6 +7720,13 @@
       <w:widowControl w:val="false"/>
       <w:suppressLineNumbers/>
     </w:pPr>
+    <w:rPr/>
+  </w:style>
+  <w:style w:type="paragraph" w:styleId="FrameContents">
+    <w:name w:val="Frame Contents"/>
+    <w:basedOn w:val="Normal"/>
+    <w:qFormat/>
+    <w:pPr/>
     <w:rPr/>
   </w:style>
   <w:style w:type="numbering" w:styleId="Ningunalista">

</xml_diff>